<commit_message>
update table des matiere
</commit_message>
<xml_diff>
--- a/memoire L2.docx
+++ b/memoire L2.docx
@@ -4814,7 +4814,7 @@
           <w:noProof/>
         </w:rPr>
       </w:pPr>
-      <w:bookmarkStart w:id="1" w:name="_Toc127815491"/>
+      <w:bookmarkStart w:id="1" w:name="_Toc127815836"/>
       <w:r>
         <w:lastRenderedPageBreak/>
         <w:t>Liste des figures</w:t>
@@ -4845,7 +4845,7 @@
           <w:lang w:val="en-US"/>
         </w:rPr>
       </w:pPr>
-      <w:hyperlink w:anchor="_Toc127815444" w:history="1">
+      <w:hyperlink w:anchor="_Toc127815789" w:history="1">
         <w:r>
           <w:rPr>
             <w:rStyle w:val="Hyperlink"/>
@@ -4889,7 +4889,7 @@
             <w:noProof/>
             <w:webHidden/>
           </w:rPr>
-          <w:instrText xml:space="preserve"> PAGEREF _Toc127815444 \h </w:instrText>
+          <w:instrText xml:space="preserve"> PAGEREF _Toc127815789 \h </w:instrText>
         </w:r>
         <w:r>
           <w:rPr>
@@ -4935,7 +4935,7 @@
           <w:lang w:val="en-US"/>
         </w:rPr>
       </w:pPr>
-      <w:hyperlink w:anchor="_Toc127815445" w:history="1">
+      <w:hyperlink w:anchor="_Toc127815790" w:history="1">
         <w:r>
           <w:rPr>
             <w:rStyle w:val="Hyperlink"/>
@@ -4979,7 +4979,7 @@
             <w:noProof/>
             <w:webHidden/>
           </w:rPr>
-          <w:instrText xml:space="preserve"> PAGEREF _Toc127815445 \h </w:instrText>
+          <w:instrText xml:space="preserve"> PAGEREF _Toc127815790 \h </w:instrText>
         </w:r>
         <w:r>
           <w:rPr>
@@ -5025,7 +5025,7 @@
           <w:lang w:val="en-US"/>
         </w:rPr>
       </w:pPr>
-      <w:hyperlink w:anchor="_Toc127815446" w:history="1">
+      <w:hyperlink w:anchor="_Toc127815791" w:history="1">
         <w:r>
           <w:rPr>
             <w:rStyle w:val="Hyperlink"/>
@@ -5069,7 +5069,7 @@
             <w:noProof/>
             <w:webHidden/>
           </w:rPr>
-          <w:instrText xml:space="preserve"> PAGEREF _Toc127815446 \h </w:instrText>
+          <w:instrText xml:space="preserve"> PAGEREF _Toc127815791 \h </w:instrText>
         </w:r>
         <w:r>
           <w:rPr>
@@ -5115,7 +5115,7 @@
           <w:lang w:val="en-US"/>
         </w:rPr>
       </w:pPr>
-      <w:hyperlink w:anchor="_Toc127815447" w:history="1">
+      <w:hyperlink w:anchor="_Toc127815792" w:history="1">
         <w:r>
           <w:rPr>
             <w:rStyle w:val="Hyperlink"/>
@@ -5159,7 +5159,7 @@
             <w:noProof/>
             <w:webHidden/>
           </w:rPr>
-          <w:instrText xml:space="preserve"> PAGEREF _Toc127815447 \h </w:instrText>
+          <w:instrText xml:space="preserve"> PAGEREF _Toc127815792 \h </w:instrText>
         </w:r>
         <w:r>
           <w:rPr>
@@ -5205,7 +5205,7 @@
           <w:lang w:val="en-US"/>
         </w:rPr>
       </w:pPr>
-      <w:hyperlink w:anchor="_Toc127815448" w:history="1">
+      <w:hyperlink w:anchor="_Toc127815793" w:history="1">
         <w:r>
           <w:rPr>
             <w:rStyle w:val="Hyperlink"/>
@@ -5249,7 +5249,7 @@
             <w:noProof/>
             <w:webHidden/>
           </w:rPr>
-          <w:instrText xml:space="preserve"> PAGEREF _Toc127815448 \h </w:instrText>
+          <w:instrText xml:space="preserve"> PAGEREF _Toc127815793 \h </w:instrText>
         </w:r>
         <w:r>
           <w:rPr>
@@ -5295,7 +5295,7 @@
           <w:lang w:val="en-US"/>
         </w:rPr>
       </w:pPr>
-      <w:hyperlink w:anchor="_Toc127815449" w:history="1">
+      <w:hyperlink w:anchor="_Toc127815794" w:history="1">
         <w:r>
           <w:rPr>
             <w:rStyle w:val="Hyperlink"/>
@@ -5339,7 +5339,7 @@
             <w:noProof/>
             <w:webHidden/>
           </w:rPr>
-          <w:instrText xml:space="preserve"> PAGEREF _Toc127815449 \h </w:instrText>
+          <w:instrText xml:space="preserve"> PAGEREF _Toc127815794 \h </w:instrText>
         </w:r>
         <w:r>
           <w:rPr>
@@ -5385,7 +5385,7 @@
           <w:lang w:val="en-US"/>
         </w:rPr>
       </w:pPr>
-      <w:hyperlink w:anchor="_Toc127815450" w:history="1">
+      <w:hyperlink w:anchor="_Toc127815795" w:history="1">
         <w:r>
           <w:rPr>
             <w:rStyle w:val="Hyperlink"/>
@@ -5429,7 +5429,7 @@
             <w:noProof/>
             <w:webHidden/>
           </w:rPr>
-          <w:instrText xml:space="preserve"> PAGEREF _Toc127815450 \h </w:instrText>
+          <w:instrText xml:space="preserve"> PAGEREF _Toc127815795 \h </w:instrText>
         </w:r>
         <w:r>
           <w:rPr>
@@ -5475,7 +5475,7 @@
           <w:lang w:val="en-US"/>
         </w:rPr>
       </w:pPr>
-      <w:hyperlink w:anchor="_Toc127815451" w:history="1">
+      <w:hyperlink w:anchor="_Toc127815796" w:history="1">
         <w:r>
           <w:rPr>
             <w:rStyle w:val="Hyperlink"/>
@@ -5519,7 +5519,7 @@
             <w:noProof/>
             <w:webHidden/>
           </w:rPr>
-          <w:instrText xml:space="preserve"> PAGEREF _Toc127815451 \h </w:instrText>
+          <w:instrText xml:space="preserve"> PAGEREF _Toc127815796 \h </w:instrText>
         </w:r>
         <w:r>
           <w:rPr>
@@ -5565,7 +5565,7 @@
           <w:lang w:val="en-US"/>
         </w:rPr>
       </w:pPr>
-      <w:hyperlink w:anchor="_Toc127815452" w:history="1">
+      <w:hyperlink w:anchor="_Toc127815797" w:history="1">
         <w:r>
           <w:rPr>
             <w:rStyle w:val="Hyperlink"/>
@@ -5609,7 +5609,7 @@
             <w:noProof/>
             <w:webHidden/>
           </w:rPr>
-          <w:instrText xml:space="preserve"> PAGEREF _Toc127815452 \h </w:instrText>
+          <w:instrText xml:space="preserve"> PAGEREF _Toc127815797 \h </w:instrText>
         </w:r>
         <w:r>
           <w:rPr>
@@ -5655,7 +5655,7 @@
           <w:lang w:val="en-US"/>
         </w:rPr>
       </w:pPr>
-      <w:hyperlink w:anchor="_Toc127815453" w:history="1">
+      <w:hyperlink w:anchor="_Toc127815798" w:history="1">
         <w:r>
           <w:rPr>
             <w:rStyle w:val="Hyperlink"/>
@@ -5699,7 +5699,7 @@
             <w:noProof/>
             <w:webHidden/>
           </w:rPr>
-          <w:instrText xml:space="preserve"> PAGEREF _Toc127815453 \h </w:instrText>
+          <w:instrText xml:space="preserve"> PAGEREF _Toc127815798 \h </w:instrText>
         </w:r>
         <w:r>
           <w:rPr>
@@ -5745,7 +5745,7 @@
           <w:lang w:val="en-US"/>
         </w:rPr>
       </w:pPr>
-      <w:hyperlink w:anchor="_Toc127815454" w:history="1">
+      <w:hyperlink w:anchor="_Toc127815799" w:history="1">
         <w:r>
           <w:rPr>
             <w:rStyle w:val="Hyperlink"/>
@@ -5789,7 +5789,7 @@
             <w:noProof/>
             <w:webHidden/>
           </w:rPr>
-          <w:instrText xml:space="preserve"> PAGEREF _Toc127815454 \h </w:instrText>
+          <w:instrText xml:space="preserve"> PAGEREF _Toc127815799 \h </w:instrText>
         </w:r>
         <w:r>
           <w:rPr>
@@ -5835,7 +5835,7 @@
           <w:lang w:val="en-US"/>
         </w:rPr>
       </w:pPr>
-      <w:hyperlink w:anchor="_Toc127815455" w:history="1">
+      <w:hyperlink w:anchor="_Toc127815800" w:history="1">
         <w:r>
           <w:rPr>
             <w:rStyle w:val="Hyperlink"/>
@@ -5879,7 +5879,7 @@
             <w:noProof/>
             <w:webHidden/>
           </w:rPr>
-          <w:instrText xml:space="preserve"> PAGEREF _Toc127815455 \h </w:instrText>
+          <w:instrText xml:space="preserve"> PAGEREF _Toc127815800 \h </w:instrText>
         </w:r>
         <w:r>
           <w:rPr>
@@ -5925,7 +5925,7 @@
           <w:lang w:val="en-US"/>
         </w:rPr>
       </w:pPr>
-      <w:hyperlink w:anchor="_Toc127815456" w:history="1">
+      <w:hyperlink w:anchor="_Toc127815801" w:history="1">
         <w:r>
           <w:rPr>
             <w:rStyle w:val="Hyperlink"/>
@@ -5969,7 +5969,7 @@
             <w:noProof/>
             <w:webHidden/>
           </w:rPr>
-          <w:instrText xml:space="preserve"> PAGEREF _Toc127815456 \h </w:instrText>
+          <w:instrText xml:space="preserve"> PAGEREF _Toc127815801 \h </w:instrText>
         </w:r>
         <w:r>
           <w:rPr>
@@ -6015,7 +6015,7 @@
           <w:lang w:val="en-US"/>
         </w:rPr>
       </w:pPr>
-      <w:hyperlink w:anchor="_Toc127815457" w:history="1">
+      <w:hyperlink w:anchor="_Toc127815802" w:history="1">
         <w:r>
           <w:rPr>
             <w:rStyle w:val="Hyperlink"/>
@@ -6059,7 +6059,7 @@
             <w:noProof/>
             <w:webHidden/>
           </w:rPr>
-          <w:instrText xml:space="preserve"> PAGEREF _Toc127815457 \h </w:instrText>
+          <w:instrText xml:space="preserve"> PAGEREF _Toc127815802 \h </w:instrText>
         </w:r>
         <w:r>
           <w:rPr>
@@ -6105,7 +6105,7 @@
           <w:lang w:val="en-US"/>
         </w:rPr>
       </w:pPr>
-      <w:hyperlink w:anchor="_Toc127815458" w:history="1">
+      <w:hyperlink w:anchor="_Toc127815803" w:history="1">
         <w:r>
           <w:rPr>
             <w:rStyle w:val="Hyperlink"/>
@@ -6149,7 +6149,7 @@
             <w:noProof/>
             <w:webHidden/>
           </w:rPr>
-          <w:instrText xml:space="preserve"> PAGEREF _Toc127815458 \h </w:instrText>
+          <w:instrText xml:space="preserve"> PAGEREF _Toc127815803 \h </w:instrText>
         </w:r>
         <w:r>
           <w:rPr>
@@ -6195,7 +6195,7 @@
           <w:lang w:val="en-US"/>
         </w:rPr>
       </w:pPr>
-      <w:hyperlink w:anchor="_Toc127815459" w:history="1">
+      <w:hyperlink w:anchor="_Toc127815804" w:history="1">
         <w:r>
           <w:rPr>
             <w:rStyle w:val="Hyperlink"/>
@@ -6239,7 +6239,7 @@
             <w:noProof/>
             <w:webHidden/>
           </w:rPr>
-          <w:instrText xml:space="preserve"> PAGEREF _Toc127815459 \h </w:instrText>
+          <w:instrText xml:space="preserve"> PAGEREF _Toc127815804 \h </w:instrText>
         </w:r>
         <w:r>
           <w:rPr>
@@ -6285,7 +6285,7 @@
           <w:lang w:val="en-US"/>
         </w:rPr>
       </w:pPr>
-      <w:hyperlink w:anchor="_Toc127815460" w:history="1">
+      <w:hyperlink w:anchor="_Toc127815805" w:history="1">
         <w:r>
           <w:rPr>
             <w:rStyle w:val="Hyperlink"/>
@@ -6329,7 +6329,7 @@
             <w:noProof/>
             <w:webHidden/>
           </w:rPr>
-          <w:instrText xml:space="preserve"> PAGEREF _Toc127815460 \h </w:instrText>
+          <w:instrText xml:space="preserve"> PAGEREF _Toc127815805 \h </w:instrText>
         </w:r>
         <w:r>
           <w:rPr>
@@ -6375,7 +6375,7 @@
           <w:lang w:val="en-US"/>
         </w:rPr>
       </w:pPr>
-      <w:hyperlink w:anchor="_Toc127815461" w:history="1">
+      <w:hyperlink w:anchor="_Toc127815806" w:history="1">
         <w:r>
           <w:rPr>
             <w:rStyle w:val="Hyperlink"/>
@@ -6419,7 +6419,7 @@
             <w:noProof/>
             <w:webHidden/>
           </w:rPr>
-          <w:instrText xml:space="preserve"> PAGEREF _Toc127815461 \h </w:instrText>
+          <w:instrText xml:space="preserve"> PAGEREF _Toc127815806 \h </w:instrText>
         </w:r>
         <w:r>
           <w:rPr>
@@ -6465,7 +6465,7 @@
           <w:lang w:val="en-US"/>
         </w:rPr>
       </w:pPr>
-      <w:hyperlink w:anchor="_Toc127815462" w:history="1">
+      <w:hyperlink w:anchor="_Toc127815807" w:history="1">
         <w:r>
           <w:rPr>
             <w:rStyle w:val="Hyperlink"/>
@@ -6509,7 +6509,7 @@
             <w:noProof/>
             <w:webHidden/>
           </w:rPr>
-          <w:instrText xml:space="preserve"> PAGEREF _Toc127815462 \h </w:instrText>
+          <w:instrText xml:space="preserve"> PAGEREF _Toc127815807 \h </w:instrText>
         </w:r>
         <w:r>
           <w:rPr>
@@ -6555,7 +6555,7 @@
           <w:lang w:val="en-US"/>
         </w:rPr>
       </w:pPr>
-      <w:hyperlink w:anchor="_Toc127815463" w:history="1">
+      <w:hyperlink w:anchor="_Toc127815808" w:history="1">
         <w:r>
           <w:rPr>
             <w:rStyle w:val="Hyperlink"/>
@@ -6599,7 +6599,7 @@
             <w:noProof/>
             <w:webHidden/>
           </w:rPr>
-          <w:instrText xml:space="preserve"> PAGEREF _Toc127815463 \h </w:instrText>
+          <w:instrText xml:space="preserve"> PAGEREF _Toc127815808 \h </w:instrText>
         </w:r>
         <w:r>
           <w:rPr>
@@ -6645,7 +6645,7 @@
           <w:lang w:val="en-US"/>
         </w:rPr>
       </w:pPr>
-      <w:hyperlink w:anchor="_Toc127815464" w:history="1">
+      <w:hyperlink w:anchor="_Toc127815809" w:history="1">
         <w:r>
           <w:rPr>
             <w:rStyle w:val="Hyperlink"/>
@@ -6689,7 +6689,7 @@
             <w:noProof/>
             <w:webHidden/>
           </w:rPr>
-          <w:instrText xml:space="preserve"> PAGEREF _Toc127815464 \h </w:instrText>
+          <w:instrText xml:space="preserve"> PAGEREF _Toc127815809 \h </w:instrText>
         </w:r>
         <w:r>
           <w:rPr>
@@ -6735,7 +6735,7 @@
           <w:lang w:val="en-US"/>
         </w:rPr>
       </w:pPr>
-      <w:hyperlink w:anchor="_Toc127815465" w:history="1">
+      <w:hyperlink w:anchor="_Toc127815810" w:history="1">
         <w:r>
           <w:rPr>
             <w:rStyle w:val="Hyperlink"/>
@@ -6779,7 +6779,7 @@
             <w:noProof/>
             <w:webHidden/>
           </w:rPr>
-          <w:instrText xml:space="preserve"> PAGEREF _Toc127815465 \h </w:instrText>
+          <w:instrText xml:space="preserve"> PAGEREF _Toc127815810 \h </w:instrText>
         </w:r>
         <w:r>
           <w:rPr>
@@ -6825,7 +6825,7 @@
           <w:lang w:val="en-US"/>
         </w:rPr>
       </w:pPr>
-      <w:hyperlink w:anchor="_Toc127815466" w:history="1">
+      <w:hyperlink w:anchor="_Toc127815811" w:history="1">
         <w:r>
           <w:rPr>
             <w:rStyle w:val="Hyperlink"/>
@@ -6869,7 +6869,7 @@
             <w:noProof/>
             <w:webHidden/>
           </w:rPr>
-          <w:instrText xml:space="preserve"> PAGEREF _Toc127815466 \h </w:instrText>
+          <w:instrText xml:space="preserve"> PAGEREF _Toc127815811 \h </w:instrText>
         </w:r>
         <w:r>
           <w:rPr>
@@ -6915,7 +6915,7 @@
           <w:lang w:val="en-US"/>
         </w:rPr>
       </w:pPr>
-      <w:hyperlink w:anchor="_Toc127815467" w:history="1">
+      <w:hyperlink w:anchor="_Toc127815812" w:history="1">
         <w:r>
           <w:rPr>
             <w:rStyle w:val="Hyperlink"/>
@@ -6959,7 +6959,7 @@
             <w:noProof/>
             <w:webHidden/>
           </w:rPr>
-          <w:instrText xml:space="preserve"> PAGEREF _Toc127815467 \h </w:instrText>
+          <w:instrText xml:space="preserve"> PAGEREF _Toc127815812 \h </w:instrText>
         </w:r>
         <w:r>
           <w:rPr>
@@ -7005,7 +7005,7 @@
           <w:lang w:val="en-US"/>
         </w:rPr>
       </w:pPr>
-      <w:hyperlink w:anchor="_Toc127815468" w:history="1">
+      <w:hyperlink w:anchor="_Toc127815813" w:history="1">
         <w:r>
           <w:rPr>
             <w:rStyle w:val="Hyperlink"/>
@@ -7049,7 +7049,7 @@
             <w:noProof/>
             <w:webHidden/>
           </w:rPr>
-          <w:instrText xml:space="preserve"> PAGEREF _Toc127815468 \h </w:instrText>
+          <w:instrText xml:space="preserve"> PAGEREF _Toc127815813 \h </w:instrText>
         </w:r>
         <w:r>
           <w:rPr>
@@ -7095,7 +7095,7 @@
           <w:lang w:val="en-US"/>
         </w:rPr>
       </w:pPr>
-      <w:hyperlink w:anchor="_Toc127815469" w:history="1">
+      <w:hyperlink w:anchor="_Toc127815814" w:history="1">
         <w:r>
           <w:rPr>
             <w:rStyle w:val="Hyperlink"/>
@@ -7139,7 +7139,7 @@
             <w:noProof/>
             <w:webHidden/>
           </w:rPr>
-          <w:instrText xml:space="preserve"> PAGEREF _Toc127815469 \h </w:instrText>
+          <w:instrText xml:space="preserve"> PAGEREF _Toc127815814 \h </w:instrText>
         </w:r>
         <w:r>
           <w:rPr>
@@ -7185,7 +7185,7 @@
           <w:lang w:val="en-US"/>
         </w:rPr>
       </w:pPr>
-      <w:hyperlink w:anchor="_Toc127815470" w:history="1">
+      <w:hyperlink w:anchor="_Toc127815815" w:history="1">
         <w:r>
           <w:rPr>
             <w:rStyle w:val="Hyperlink"/>
@@ -7229,7 +7229,7 @@
             <w:noProof/>
             <w:webHidden/>
           </w:rPr>
-          <w:instrText xml:space="preserve"> PAGEREF _Toc127815470 \h </w:instrText>
+          <w:instrText xml:space="preserve"> PAGEREF _Toc127815815 \h </w:instrText>
         </w:r>
         <w:r>
           <w:rPr>
@@ -7275,7 +7275,7 @@
           <w:lang w:val="en-US"/>
         </w:rPr>
       </w:pPr>
-      <w:hyperlink w:anchor="_Toc127815471" w:history="1">
+      <w:hyperlink w:anchor="_Toc127815816" w:history="1">
         <w:r>
           <w:rPr>
             <w:rStyle w:val="Hyperlink"/>
@@ -7319,7 +7319,7 @@
             <w:noProof/>
             <w:webHidden/>
           </w:rPr>
-          <w:instrText xml:space="preserve"> PAGEREF _Toc127815471 \h </w:instrText>
+          <w:instrText xml:space="preserve"> PAGEREF _Toc127815816 \h </w:instrText>
         </w:r>
         <w:r>
           <w:rPr>
@@ -7365,7 +7365,7 @@
           <w:lang w:val="en-US"/>
         </w:rPr>
       </w:pPr>
-      <w:hyperlink w:anchor="_Toc127815472" w:history="1">
+      <w:hyperlink w:anchor="_Toc127815817" w:history="1">
         <w:r>
           <w:rPr>
             <w:rStyle w:val="Hyperlink"/>
@@ -7409,7 +7409,7 @@
             <w:noProof/>
             <w:webHidden/>
           </w:rPr>
-          <w:instrText xml:space="preserve"> PAGEREF _Toc127815472 \h </w:instrText>
+          <w:instrText xml:space="preserve"> PAGEREF _Toc127815817 \h </w:instrText>
         </w:r>
         <w:r>
           <w:rPr>
@@ -7455,7 +7455,7 @@
           <w:lang w:val="en-US"/>
         </w:rPr>
       </w:pPr>
-      <w:hyperlink w:anchor="_Toc127815473" w:history="1">
+      <w:hyperlink w:anchor="_Toc127815818" w:history="1">
         <w:r>
           <w:rPr>
             <w:rStyle w:val="Hyperlink"/>
@@ -7499,7 +7499,7 @@
             <w:noProof/>
             <w:webHidden/>
           </w:rPr>
-          <w:instrText xml:space="preserve"> PAGEREF _Toc127815473 \h </w:instrText>
+          <w:instrText xml:space="preserve"> PAGEREF _Toc127815818 \h </w:instrText>
         </w:r>
         <w:r>
           <w:rPr>
@@ -7545,7 +7545,7 @@
           <w:lang w:val="en-US"/>
         </w:rPr>
       </w:pPr>
-      <w:hyperlink w:anchor="_Toc127815474" w:history="1">
+      <w:hyperlink w:anchor="_Toc127815819" w:history="1">
         <w:r>
           <w:rPr>
             <w:rStyle w:val="Hyperlink"/>
@@ -7589,7 +7589,7 @@
             <w:noProof/>
             <w:webHidden/>
           </w:rPr>
-          <w:instrText xml:space="preserve"> PAGEREF _Toc127815474 \h </w:instrText>
+          <w:instrText xml:space="preserve"> PAGEREF _Toc127815819 \h </w:instrText>
         </w:r>
         <w:r>
           <w:rPr>
@@ -7635,7 +7635,7 @@
           <w:lang w:val="en-US"/>
         </w:rPr>
       </w:pPr>
-      <w:hyperlink w:anchor="_Toc127815475" w:history="1">
+      <w:hyperlink w:anchor="_Toc127815820" w:history="1">
         <w:r>
           <w:rPr>
             <w:rStyle w:val="Hyperlink"/>
@@ -7679,7 +7679,7 @@
             <w:noProof/>
             <w:webHidden/>
           </w:rPr>
-          <w:instrText xml:space="preserve"> PAGEREF _Toc127815475 \h </w:instrText>
+          <w:instrText xml:space="preserve"> PAGEREF _Toc127815820 \h </w:instrText>
         </w:r>
         <w:r>
           <w:rPr>
@@ -7770,7 +7770,7 @@
           <w:noProof/>
         </w:rPr>
       </w:pPr>
-      <w:bookmarkStart w:id="2" w:name="_Toc127815492"/>
+      <w:bookmarkStart w:id="2" w:name="_Toc127815837"/>
       <w:r>
         <w:lastRenderedPageBreak/>
         <w:t>Liste des tableaux</w:t>
@@ -7801,7 +7801,7 @@
           <w:lang w:val="en-US"/>
         </w:rPr>
       </w:pPr>
-      <w:hyperlink w:anchor="_Toc127815476" w:history="1">
+      <w:hyperlink w:anchor="_Toc127815821" w:history="1">
         <w:r>
           <w:rPr>
             <w:rStyle w:val="Hyperlink"/>
@@ -7845,7 +7845,7 @@
             <w:noProof/>
             <w:webHidden/>
           </w:rPr>
-          <w:instrText xml:space="preserve"> PAGEREF _Toc127815476 \h </w:instrText>
+          <w:instrText xml:space="preserve"> PAGEREF _Toc127815821 \h </w:instrText>
         </w:r>
         <w:r>
           <w:rPr>
@@ -7891,7 +7891,7 @@
           <w:lang w:val="en-US"/>
         </w:rPr>
       </w:pPr>
-      <w:hyperlink w:anchor="_Toc127815477" w:history="1">
+      <w:hyperlink w:anchor="_Toc127815822" w:history="1">
         <w:r>
           <w:rPr>
             <w:rStyle w:val="Hyperlink"/>
@@ -7935,7 +7935,7 @@
             <w:noProof/>
             <w:webHidden/>
           </w:rPr>
-          <w:instrText xml:space="preserve"> PAGEREF _Toc127815477 \h </w:instrText>
+          <w:instrText xml:space="preserve"> PAGEREF _Toc127815822 \h </w:instrText>
         </w:r>
         <w:r>
           <w:rPr>
@@ -7981,7 +7981,7 @@
           <w:lang w:val="en-US"/>
         </w:rPr>
       </w:pPr>
-      <w:hyperlink w:anchor="_Toc127815478" w:history="1">
+      <w:hyperlink w:anchor="_Toc127815823" w:history="1">
         <w:r>
           <w:rPr>
             <w:rStyle w:val="Hyperlink"/>
@@ -8025,7 +8025,7 @@
             <w:noProof/>
             <w:webHidden/>
           </w:rPr>
-          <w:instrText xml:space="preserve"> PAGEREF _Toc127815478 \h </w:instrText>
+          <w:instrText xml:space="preserve"> PAGEREF _Toc127815823 \h </w:instrText>
         </w:r>
         <w:r>
           <w:rPr>
@@ -8071,7 +8071,7 @@
           <w:lang w:val="en-US"/>
         </w:rPr>
       </w:pPr>
-      <w:hyperlink w:anchor="_Toc127815479" w:history="1">
+      <w:hyperlink w:anchor="_Toc127815824" w:history="1">
         <w:r>
           <w:rPr>
             <w:rStyle w:val="Hyperlink"/>
@@ -8115,7 +8115,7 @@
             <w:noProof/>
             <w:webHidden/>
           </w:rPr>
-          <w:instrText xml:space="preserve"> PAGEREF _Toc127815479 \h </w:instrText>
+          <w:instrText xml:space="preserve"> PAGEREF _Toc127815824 \h </w:instrText>
         </w:r>
         <w:r>
           <w:rPr>
@@ -8161,7 +8161,7 @@
           <w:lang w:val="en-US"/>
         </w:rPr>
       </w:pPr>
-      <w:hyperlink w:anchor="_Toc127815480" w:history="1">
+      <w:hyperlink w:anchor="_Toc127815825" w:history="1">
         <w:r>
           <w:rPr>
             <w:rStyle w:val="Hyperlink"/>
@@ -8205,7 +8205,7 @@
             <w:noProof/>
             <w:webHidden/>
           </w:rPr>
-          <w:instrText xml:space="preserve"> PAGEREF _Toc127815480 \h </w:instrText>
+          <w:instrText xml:space="preserve"> PAGEREF _Toc127815825 \h </w:instrText>
         </w:r>
         <w:r>
           <w:rPr>
@@ -8251,7 +8251,7 @@
           <w:lang w:val="en-US"/>
         </w:rPr>
       </w:pPr>
-      <w:hyperlink w:anchor="_Toc127815481" w:history="1">
+      <w:hyperlink w:anchor="_Toc127815826" w:history="1">
         <w:r>
           <w:rPr>
             <w:rStyle w:val="Hyperlink"/>
@@ -8295,7 +8295,7 @@
             <w:noProof/>
             <w:webHidden/>
           </w:rPr>
-          <w:instrText xml:space="preserve"> PAGEREF _Toc127815481 \h </w:instrText>
+          <w:instrText xml:space="preserve"> PAGEREF _Toc127815826 \h </w:instrText>
         </w:r>
         <w:r>
           <w:rPr>
@@ -8341,7 +8341,7 @@
           <w:lang w:val="en-US"/>
         </w:rPr>
       </w:pPr>
-      <w:hyperlink w:anchor="_Toc127815482" w:history="1">
+      <w:hyperlink w:anchor="_Toc127815827" w:history="1">
         <w:r>
           <w:rPr>
             <w:rStyle w:val="Hyperlink"/>
@@ -8385,7 +8385,7 @@
             <w:noProof/>
             <w:webHidden/>
           </w:rPr>
-          <w:instrText xml:space="preserve"> PAGEREF _Toc127815482 \h </w:instrText>
+          <w:instrText xml:space="preserve"> PAGEREF _Toc127815827 \h </w:instrText>
         </w:r>
         <w:r>
           <w:rPr>
@@ -8431,7 +8431,7 @@
           <w:lang w:val="en-US"/>
         </w:rPr>
       </w:pPr>
-      <w:hyperlink w:anchor="_Toc127815483" w:history="1">
+      <w:hyperlink w:anchor="_Toc127815828" w:history="1">
         <w:r>
           <w:rPr>
             <w:rStyle w:val="Hyperlink"/>
@@ -8475,7 +8475,7 @@
             <w:noProof/>
             <w:webHidden/>
           </w:rPr>
-          <w:instrText xml:space="preserve"> PAGEREF _Toc127815483 \h </w:instrText>
+          <w:instrText xml:space="preserve"> PAGEREF _Toc127815828 \h </w:instrText>
         </w:r>
         <w:r>
           <w:rPr>
@@ -8521,7 +8521,7 @@
           <w:lang w:val="en-US"/>
         </w:rPr>
       </w:pPr>
-      <w:hyperlink w:anchor="_Toc127815484" w:history="1">
+      <w:hyperlink w:anchor="_Toc127815829" w:history="1">
         <w:r>
           <w:rPr>
             <w:rStyle w:val="Hyperlink"/>
@@ -8565,7 +8565,7 @@
             <w:noProof/>
             <w:webHidden/>
           </w:rPr>
-          <w:instrText xml:space="preserve"> PAGEREF _Toc127815484 \h </w:instrText>
+          <w:instrText xml:space="preserve"> PAGEREF _Toc127815829 \h </w:instrText>
         </w:r>
         <w:r>
           <w:rPr>
@@ -8611,7 +8611,7 @@
           <w:lang w:val="en-US"/>
         </w:rPr>
       </w:pPr>
-      <w:hyperlink w:anchor="_Toc127815485" w:history="1">
+      <w:hyperlink w:anchor="_Toc127815830" w:history="1">
         <w:r>
           <w:rPr>
             <w:rStyle w:val="Hyperlink"/>
@@ -8655,7 +8655,7 @@
             <w:noProof/>
             <w:webHidden/>
           </w:rPr>
-          <w:instrText xml:space="preserve"> PAGEREF _Toc127815485 \h </w:instrText>
+          <w:instrText xml:space="preserve"> PAGEREF _Toc127815830 \h </w:instrText>
         </w:r>
         <w:r>
           <w:rPr>
@@ -8701,7 +8701,7 @@
           <w:lang w:val="en-US"/>
         </w:rPr>
       </w:pPr>
-      <w:hyperlink w:anchor="_Toc127815486" w:history="1">
+      <w:hyperlink w:anchor="_Toc127815831" w:history="1">
         <w:r>
           <w:rPr>
             <w:rStyle w:val="Hyperlink"/>
@@ -8745,7 +8745,7 @@
             <w:noProof/>
             <w:webHidden/>
           </w:rPr>
-          <w:instrText xml:space="preserve"> PAGEREF _Toc127815486 \h </w:instrText>
+          <w:instrText xml:space="preserve"> PAGEREF _Toc127815831 \h </w:instrText>
         </w:r>
         <w:r>
           <w:rPr>
@@ -8791,7 +8791,7 @@
           <w:lang w:val="en-US"/>
         </w:rPr>
       </w:pPr>
-      <w:hyperlink w:anchor="_Toc127815487" w:history="1">
+      <w:hyperlink w:anchor="_Toc127815832" w:history="1">
         <w:r>
           <w:rPr>
             <w:rStyle w:val="Hyperlink"/>
@@ -8835,7 +8835,7 @@
             <w:noProof/>
             <w:webHidden/>
           </w:rPr>
-          <w:instrText xml:space="preserve"> PAGEREF _Toc127815487 \h </w:instrText>
+          <w:instrText xml:space="preserve"> PAGEREF _Toc127815832 \h </w:instrText>
         </w:r>
         <w:r>
           <w:rPr>
@@ -8881,7 +8881,7 @@
           <w:lang w:val="en-US"/>
         </w:rPr>
       </w:pPr>
-      <w:hyperlink w:anchor="_Toc127815488" w:history="1">
+      <w:hyperlink w:anchor="_Toc127815833" w:history="1">
         <w:r>
           <w:rPr>
             <w:rStyle w:val="Hyperlink"/>
@@ -8925,7 +8925,7 @@
             <w:noProof/>
             <w:webHidden/>
           </w:rPr>
-          <w:instrText xml:space="preserve"> PAGEREF _Toc127815488 \h </w:instrText>
+          <w:instrText xml:space="preserve"> PAGEREF _Toc127815833 \h </w:instrText>
         </w:r>
         <w:r>
           <w:rPr>
@@ -8971,7 +8971,7 @@
           <w:lang w:val="en-US"/>
         </w:rPr>
       </w:pPr>
-      <w:hyperlink w:anchor="_Toc127815489" w:history="1">
+      <w:hyperlink w:anchor="_Toc127815834" w:history="1">
         <w:r>
           <w:rPr>
             <w:rStyle w:val="Hyperlink"/>
@@ -9015,7 +9015,7 @@
             <w:noProof/>
             <w:webHidden/>
           </w:rPr>
-          <w:instrText xml:space="preserve"> PAGEREF _Toc127815489 \h </w:instrText>
+          <w:instrText xml:space="preserve"> PAGEREF _Toc127815834 \h </w:instrText>
         </w:r>
         <w:r>
           <w:rPr>
@@ -9061,7 +9061,7 @@
           <w:lang w:val="en-US"/>
         </w:rPr>
       </w:pPr>
-      <w:hyperlink w:anchor="_Toc127815490" w:history="1">
+      <w:hyperlink w:anchor="_Toc127815835" w:history="1">
         <w:r>
           <w:rPr>
             <w:rStyle w:val="Hyperlink"/>
@@ -9105,7 +9105,7 @@
             <w:noProof/>
             <w:webHidden/>
           </w:rPr>
-          <w:instrText xml:space="preserve"> PAGEREF _Toc127815490 \h </w:instrText>
+          <w:instrText xml:space="preserve"> PAGEREF _Toc127815835 \h </w:instrText>
         </w:r>
         <w:r>
           <w:rPr>
@@ -9184,7 +9184,7 @@
       <w:pPr>
         <w:pStyle w:val="BEGINEND"/>
       </w:pPr>
-      <w:bookmarkStart w:id="3" w:name="_Toc127815493"/>
+      <w:bookmarkStart w:id="3" w:name="_Toc127815838"/>
       <w:r>
         <w:lastRenderedPageBreak/>
         <w:t xml:space="preserve">Liste des </w:t>
@@ -9519,7 +9519,7 @@
         </w:rPr>
         <w:br w:type="page"/>
       </w:r>
-      <w:bookmarkStart w:id="4" w:name="_Toc127815494"/>
+      <w:bookmarkStart w:id="4" w:name="_Toc127815839"/>
       <w:r>
         <w:lastRenderedPageBreak/>
         <w:t>TABLE DES MATIERES</w:t>
@@ -9561,7 +9561,7 @@
         </w:rPr>
         <w:fldChar w:fldCharType="separate"/>
       </w:r>
-      <w:hyperlink w:anchor="_Toc127815491" w:history="1">
+      <w:hyperlink w:anchor="_Toc127815836" w:history="1">
         <w:r>
           <w:rPr>
             <w:rStyle w:val="Hyperlink"/>
@@ -9588,7 +9588,7 @@
             <w:noProof/>
             <w:webHidden/>
           </w:rPr>
-          <w:instrText xml:space="preserve"> PAGEREF _Toc127815491 \h </w:instrText>
+          <w:instrText xml:space="preserve"> PAGEREF _Toc127815836 \h </w:instrText>
         </w:r>
         <w:r>
           <w:rPr>
@@ -9633,7 +9633,7 @@
           <w:lang w:val="en-US"/>
         </w:rPr>
       </w:pPr>
-      <w:hyperlink w:anchor="_Toc127815492" w:history="1">
+      <w:hyperlink w:anchor="_Toc127815837" w:history="1">
         <w:r>
           <w:rPr>
             <w:rStyle w:val="Hyperlink"/>
@@ -9660,7 +9660,7 @@
             <w:noProof/>
             <w:webHidden/>
           </w:rPr>
-          <w:instrText xml:space="preserve"> PAGEREF _Toc127815492 \h </w:instrText>
+          <w:instrText xml:space="preserve"> PAGEREF _Toc127815837 \h </w:instrText>
         </w:r>
         <w:r>
           <w:rPr>
@@ -9705,7 +9705,7 @@
           <w:lang w:val="en-US"/>
         </w:rPr>
       </w:pPr>
-      <w:hyperlink w:anchor="_Toc127815493" w:history="1">
+      <w:hyperlink w:anchor="_Toc127815838" w:history="1">
         <w:r>
           <w:rPr>
             <w:rStyle w:val="Hyperlink"/>
@@ -9732,7 +9732,7 @@
             <w:noProof/>
             <w:webHidden/>
           </w:rPr>
-          <w:instrText xml:space="preserve"> PAGEREF _Toc127815493 \h </w:instrText>
+          <w:instrText xml:space="preserve"> PAGEREF _Toc127815838 \h </w:instrText>
         </w:r>
         <w:r>
           <w:rPr>
@@ -9777,7 +9777,7 @@
           <w:lang w:val="en-US"/>
         </w:rPr>
       </w:pPr>
-      <w:hyperlink w:anchor="_Toc127815494" w:history="1">
+      <w:hyperlink w:anchor="_Toc127815839" w:history="1">
         <w:r>
           <w:rPr>
             <w:rStyle w:val="Hyperlink"/>
@@ -9804,7 +9804,7 @@
             <w:noProof/>
             <w:webHidden/>
           </w:rPr>
-          <w:instrText xml:space="preserve"> PAGEREF _Toc127815494 \h </w:instrText>
+          <w:instrText xml:space="preserve"> PAGEREF _Toc127815839 \h </w:instrText>
         </w:r>
         <w:r>
           <w:rPr>
@@ -9849,7 +9849,7 @@
           <w:lang w:val="en-US"/>
         </w:rPr>
       </w:pPr>
-      <w:hyperlink w:anchor="_Toc127815495" w:history="1">
+      <w:hyperlink w:anchor="_Toc127815840" w:history="1">
         <w:r>
           <w:rPr>
             <w:rStyle w:val="Hyperlink"/>
@@ -9876,7 +9876,7 @@
             <w:noProof/>
             <w:webHidden/>
           </w:rPr>
-          <w:instrText xml:space="preserve"> PAGEREF _Toc127815495 \h </w:instrText>
+          <w:instrText xml:space="preserve"> PAGEREF _Toc127815840 \h </w:instrText>
         </w:r>
         <w:r>
           <w:rPr>
@@ -9921,7 +9921,7 @@
           <w:lang w:val="en-US"/>
         </w:rPr>
       </w:pPr>
-      <w:hyperlink w:anchor="_Toc127815496" w:history="1">
+      <w:hyperlink w:anchor="_Toc127815841" w:history="1">
         <w:r>
           <w:rPr>
             <w:rStyle w:val="Hyperlink"/>
@@ -9948,7 +9948,7 @@
             <w:noProof/>
             <w:webHidden/>
           </w:rPr>
-          <w:instrText xml:space="preserve"> PAGEREF _Toc127815496 \h </w:instrText>
+          <w:instrText xml:space="preserve"> PAGEREF _Toc127815841 \h </w:instrText>
         </w:r>
         <w:r>
           <w:rPr>
@@ -9993,7 +9993,7 @@
           <w:lang w:val="en-US"/>
         </w:rPr>
       </w:pPr>
-      <w:hyperlink w:anchor="_Toc127815497" w:history="1">
+      <w:hyperlink w:anchor="_Toc127815842" w:history="1">
         <w:r>
           <w:rPr>
             <w:rStyle w:val="Hyperlink"/>
@@ -10020,7 +10020,7 @@
             <w:noProof/>
             <w:webHidden/>
           </w:rPr>
-          <w:instrText xml:space="preserve"> PAGEREF _Toc127815497 \h </w:instrText>
+          <w:instrText xml:space="preserve"> PAGEREF _Toc127815842 \h </w:instrText>
         </w:r>
         <w:r>
           <w:rPr>
@@ -10066,7 +10066,7 @@
           <w:lang w:val="en-US"/>
         </w:rPr>
       </w:pPr>
-      <w:hyperlink w:anchor="_Toc127815498" w:history="1">
+      <w:hyperlink w:anchor="_Toc127815843" w:history="1">
         <w:r>
           <w:rPr>
             <w:rStyle w:val="Hyperlink"/>
@@ -10110,7 +10110,7 @@
             <w:noProof/>
             <w:webHidden/>
           </w:rPr>
-          <w:instrText xml:space="preserve"> PAGEREF _Toc127815498 \h </w:instrText>
+          <w:instrText xml:space="preserve"> PAGEREF _Toc127815843 \h </w:instrText>
         </w:r>
         <w:r>
           <w:rPr>
@@ -10156,7 +10156,7 @@
           <w:lang w:val="en-US"/>
         </w:rPr>
       </w:pPr>
-      <w:hyperlink w:anchor="_Toc127815499" w:history="1">
+      <w:hyperlink w:anchor="_Toc127815844" w:history="1">
         <w:r>
           <w:rPr>
             <w:rStyle w:val="Hyperlink"/>
@@ -10200,7 +10200,7 @@
             <w:noProof/>
             <w:webHidden/>
           </w:rPr>
-          <w:instrText xml:space="preserve"> PAGEREF _Toc127815499 \h </w:instrText>
+          <w:instrText xml:space="preserve"> PAGEREF _Toc127815844 \h </w:instrText>
         </w:r>
         <w:r>
           <w:rPr>
@@ -10246,7 +10246,7 @@
           <w:lang w:val="en-US"/>
         </w:rPr>
       </w:pPr>
-      <w:hyperlink w:anchor="_Toc127815500" w:history="1">
+      <w:hyperlink w:anchor="_Toc127815845" w:history="1">
         <w:r>
           <w:rPr>
             <w:rStyle w:val="Hyperlink"/>
@@ -10290,7 +10290,7 @@
             <w:noProof/>
             <w:webHidden/>
           </w:rPr>
-          <w:instrText xml:space="preserve"> PAGEREF _Toc127815500 \h </w:instrText>
+          <w:instrText xml:space="preserve"> PAGEREF _Toc127815845 \h </w:instrText>
         </w:r>
         <w:r>
           <w:rPr>
@@ -10336,7 +10336,7 @@
           <w:lang w:val="en-US"/>
         </w:rPr>
       </w:pPr>
-      <w:hyperlink w:anchor="_Toc127815501" w:history="1">
+      <w:hyperlink w:anchor="_Toc127815846" w:history="1">
         <w:r>
           <w:rPr>
             <w:rStyle w:val="Hyperlink"/>
@@ -10380,7 +10380,7 @@
             <w:noProof/>
             <w:webHidden/>
           </w:rPr>
-          <w:instrText xml:space="preserve"> PAGEREF _Toc127815501 \h </w:instrText>
+          <w:instrText xml:space="preserve"> PAGEREF _Toc127815846 \h </w:instrText>
         </w:r>
         <w:r>
           <w:rPr>
@@ -10426,7 +10426,7 @@
           <w:lang w:val="en-US"/>
         </w:rPr>
       </w:pPr>
-      <w:hyperlink w:anchor="_Toc127815502" w:history="1">
+      <w:hyperlink w:anchor="_Toc127815847" w:history="1">
         <w:r>
           <w:rPr>
             <w:rStyle w:val="Hyperlink"/>
@@ -10470,7 +10470,7 @@
             <w:noProof/>
             <w:webHidden/>
           </w:rPr>
-          <w:instrText xml:space="preserve"> PAGEREF _Toc127815502 \h </w:instrText>
+          <w:instrText xml:space="preserve"> PAGEREF _Toc127815847 \h </w:instrText>
         </w:r>
         <w:r>
           <w:rPr>
@@ -10516,7 +10516,7 @@
           <w:lang w:val="en-US"/>
         </w:rPr>
       </w:pPr>
-      <w:hyperlink w:anchor="_Toc127815503" w:history="1">
+      <w:hyperlink w:anchor="_Toc127815848" w:history="1">
         <w:r>
           <w:rPr>
             <w:rStyle w:val="Hyperlink"/>
@@ -10560,7 +10560,7 @@
             <w:noProof/>
             <w:webHidden/>
           </w:rPr>
-          <w:instrText xml:space="preserve"> PAGEREF _Toc127815503 \h </w:instrText>
+          <w:instrText xml:space="preserve"> PAGEREF _Toc127815848 \h </w:instrText>
         </w:r>
         <w:r>
           <w:rPr>
@@ -10606,7 +10606,7 @@
           <w:lang w:val="en-US"/>
         </w:rPr>
       </w:pPr>
-      <w:hyperlink w:anchor="_Toc127815504" w:history="1">
+      <w:hyperlink w:anchor="_Toc127815849" w:history="1">
         <w:r>
           <w:rPr>
             <w:rStyle w:val="Hyperlink"/>
@@ -10650,7 +10650,7 @@
             <w:noProof/>
             <w:webHidden/>
           </w:rPr>
-          <w:instrText xml:space="preserve"> PAGEREF _Toc127815504 \h </w:instrText>
+          <w:instrText xml:space="preserve"> PAGEREF _Toc127815849 \h </w:instrText>
         </w:r>
         <w:r>
           <w:rPr>
@@ -10696,7 +10696,7 @@
           <w:lang w:val="en-US"/>
         </w:rPr>
       </w:pPr>
-      <w:hyperlink w:anchor="_Toc127815505" w:history="1">
+      <w:hyperlink w:anchor="_Toc127815850" w:history="1">
         <w:r>
           <w:rPr>
             <w:rStyle w:val="Hyperlink"/>
@@ -10740,7 +10740,7 @@
             <w:noProof/>
             <w:webHidden/>
           </w:rPr>
-          <w:instrText xml:space="preserve"> PAGEREF _Toc127815505 \h </w:instrText>
+          <w:instrText xml:space="preserve"> PAGEREF _Toc127815850 \h </w:instrText>
         </w:r>
         <w:r>
           <w:rPr>
@@ -10786,7 +10786,7 @@
           <w:lang w:val="en-US"/>
         </w:rPr>
       </w:pPr>
-      <w:hyperlink w:anchor="_Toc127815506" w:history="1">
+      <w:hyperlink w:anchor="_Toc127815851" w:history="1">
         <w:r>
           <w:rPr>
             <w:rStyle w:val="Hyperlink"/>
@@ -10830,7 +10830,7 @@
             <w:noProof/>
             <w:webHidden/>
           </w:rPr>
-          <w:instrText xml:space="preserve"> PAGEREF _Toc127815506 \h </w:instrText>
+          <w:instrText xml:space="preserve"> PAGEREF _Toc127815851 \h </w:instrText>
         </w:r>
         <w:r>
           <w:rPr>
@@ -10876,7 +10876,7 @@
           <w:lang w:val="en-US"/>
         </w:rPr>
       </w:pPr>
-      <w:hyperlink w:anchor="_Toc127815507" w:history="1">
+      <w:hyperlink w:anchor="_Toc127815852" w:history="1">
         <w:r>
           <w:rPr>
             <w:rStyle w:val="Hyperlink"/>
@@ -10920,7 +10920,7 @@
             <w:noProof/>
             <w:webHidden/>
           </w:rPr>
-          <w:instrText xml:space="preserve"> PAGEREF _Toc127815507 \h </w:instrText>
+          <w:instrText xml:space="preserve"> PAGEREF _Toc127815852 \h </w:instrText>
         </w:r>
         <w:r>
           <w:rPr>
@@ -10966,7 +10966,7 @@
           <w:lang w:val="en-US"/>
         </w:rPr>
       </w:pPr>
-      <w:hyperlink w:anchor="_Toc127815508" w:history="1">
+      <w:hyperlink w:anchor="_Toc127815853" w:history="1">
         <w:r>
           <w:rPr>
             <w:rStyle w:val="Hyperlink"/>
@@ -11010,7 +11010,7 @@
             <w:noProof/>
             <w:webHidden/>
           </w:rPr>
-          <w:instrText xml:space="preserve"> PAGEREF _Toc127815508 \h </w:instrText>
+          <w:instrText xml:space="preserve"> PAGEREF _Toc127815853 \h </w:instrText>
         </w:r>
         <w:r>
           <w:rPr>
@@ -11056,7 +11056,7 @@
           <w:lang w:val="en-US"/>
         </w:rPr>
       </w:pPr>
-      <w:hyperlink w:anchor="_Toc127815509" w:history="1">
+      <w:hyperlink w:anchor="_Toc127815854" w:history="1">
         <w:r>
           <w:rPr>
             <w:rStyle w:val="Hyperlink"/>
@@ -11100,7 +11100,7 @@
             <w:noProof/>
             <w:webHidden/>
           </w:rPr>
-          <w:instrText xml:space="preserve"> PAGEREF _Toc127815509 \h </w:instrText>
+          <w:instrText xml:space="preserve"> PAGEREF _Toc127815854 \h </w:instrText>
         </w:r>
         <w:r>
           <w:rPr>
@@ -11146,7 +11146,7 @@
           <w:lang w:val="en-US"/>
         </w:rPr>
       </w:pPr>
-      <w:hyperlink w:anchor="_Toc127815510" w:history="1">
+      <w:hyperlink w:anchor="_Toc127815855" w:history="1">
         <w:r>
           <w:rPr>
             <w:rStyle w:val="Hyperlink"/>
@@ -11190,7 +11190,7 @@
             <w:noProof/>
             <w:webHidden/>
           </w:rPr>
-          <w:instrText xml:space="preserve"> PAGEREF _Toc127815510 \h </w:instrText>
+          <w:instrText xml:space="preserve"> PAGEREF _Toc127815855 \h </w:instrText>
         </w:r>
         <w:r>
           <w:rPr>
@@ -11236,7 +11236,7 @@
           <w:lang w:val="en-US"/>
         </w:rPr>
       </w:pPr>
-      <w:hyperlink w:anchor="_Toc127815511" w:history="1">
+      <w:hyperlink w:anchor="_Toc127815856" w:history="1">
         <w:r>
           <w:rPr>
             <w:rStyle w:val="Hyperlink"/>
@@ -11280,7 +11280,7 @@
             <w:noProof/>
             <w:webHidden/>
           </w:rPr>
-          <w:instrText xml:space="preserve"> PAGEREF _Toc127815511 \h </w:instrText>
+          <w:instrText xml:space="preserve"> PAGEREF _Toc127815856 \h </w:instrText>
         </w:r>
         <w:r>
           <w:rPr>
@@ -11326,7 +11326,7 @@
           <w:lang w:val="en-US"/>
         </w:rPr>
       </w:pPr>
-      <w:hyperlink w:anchor="_Toc127815512" w:history="1">
+      <w:hyperlink w:anchor="_Toc127815857" w:history="1">
         <w:r>
           <w:rPr>
             <w:rStyle w:val="Hyperlink"/>
@@ -11370,7 +11370,7 @@
             <w:noProof/>
             <w:webHidden/>
           </w:rPr>
-          <w:instrText xml:space="preserve"> PAGEREF _Toc127815512 \h </w:instrText>
+          <w:instrText xml:space="preserve"> PAGEREF _Toc127815857 \h </w:instrText>
         </w:r>
         <w:r>
           <w:rPr>
@@ -11416,7 +11416,7 @@
           <w:lang w:val="en-US"/>
         </w:rPr>
       </w:pPr>
-      <w:hyperlink w:anchor="_Toc127815513" w:history="1">
+      <w:hyperlink w:anchor="_Toc127815858" w:history="1">
         <w:r>
           <w:rPr>
             <w:rStyle w:val="Hyperlink"/>
@@ -11460,7 +11460,7 @@
             <w:noProof/>
             <w:webHidden/>
           </w:rPr>
-          <w:instrText xml:space="preserve"> PAGEREF _Toc127815513 \h </w:instrText>
+          <w:instrText xml:space="preserve"> PAGEREF _Toc127815858 \h </w:instrText>
         </w:r>
         <w:r>
           <w:rPr>
@@ -11506,7 +11506,7 @@
           <w:lang w:val="en-US"/>
         </w:rPr>
       </w:pPr>
-      <w:hyperlink w:anchor="_Toc127815514" w:history="1">
+      <w:hyperlink w:anchor="_Toc127815859" w:history="1">
         <w:r>
           <w:rPr>
             <w:rStyle w:val="Hyperlink"/>
@@ -11550,7 +11550,7 @@
             <w:noProof/>
             <w:webHidden/>
           </w:rPr>
-          <w:instrText xml:space="preserve"> PAGEREF _Toc127815514 \h </w:instrText>
+          <w:instrText xml:space="preserve"> PAGEREF _Toc127815859 \h </w:instrText>
         </w:r>
         <w:r>
           <w:rPr>
@@ -11596,7 +11596,7 @@
           <w:lang w:val="en-US"/>
         </w:rPr>
       </w:pPr>
-      <w:hyperlink w:anchor="_Toc127815515" w:history="1">
+      <w:hyperlink w:anchor="_Toc127815860" w:history="1">
         <w:r>
           <w:rPr>
             <w:rStyle w:val="Hyperlink"/>
@@ -11640,7 +11640,7 @@
             <w:noProof/>
             <w:webHidden/>
           </w:rPr>
-          <w:instrText xml:space="preserve"> PAGEREF _Toc127815515 \h </w:instrText>
+          <w:instrText xml:space="preserve"> PAGEREF _Toc127815860 \h </w:instrText>
         </w:r>
         <w:r>
           <w:rPr>
@@ -11686,7 +11686,7 @@
           <w:lang w:val="en-US"/>
         </w:rPr>
       </w:pPr>
-      <w:hyperlink w:anchor="_Toc127815516" w:history="1">
+      <w:hyperlink w:anchor="_Toc127815861" w:history="1">
         <w:r>
           <w:rPr>
             <w:rStyle w:val="Hyperlink"/>
@@ -11730,7 +11730,7 @@
             <w:noProof/>
             <w:webHidden/>
           </w:rPr>
-          <w:instrText xml:space="preserve"> PAGEREF _Toc127815516 \h </w:instrText>
+          <w:instrText xml:space="preserve"> PAGEREF _Toc127815861 \h </w:instrText>
         </w:r>
         <w:r>
           <w:rPr>
@@ -11776,7 +11776,7 @@
           <w:lang w:val="en-US"/>
         </w:rPr>
       </w:pPr>
-      <w:hyperlink w:anchor="_Toc127815517" w:history="1">
+      <w:hyperlink w:anchor="_Toc127815862" w:history="1">
         <w:r>
           <w:rPr>
             <w:rStyle w:val="Hyperlink"/>
@@ -11820,7 +11820,7 @@
             <w:noProof/>
             <w:webHidden/>
           </w:rPr>
-          <w:instrText xml:space="preserve"> PAGEREF _Toc127815517 \h </w:instrText>
+          <w:instrText xml:space="preserve"> PAGEREF _Toc127815862 \h </w:instrText>
         </w:r>
         <w:r>
           <w:rPr>
@@ -11866,7 +11866,7 @@
           <w:lang w:val="en-US"/>
         </w:rPr>
       </w:pPr>
-      <w:hyperlink w:anchor="_Toc127815518" w:history="1">
+      <w:hyperlink w:anchor="_Toc127815863" w:history="1">
         <w:r>
           <w:rPr>
             <w:rStyle w:val="Hyperlink"/>
@@ -11910,7 +11910,7 @@
             <w:noProof/>
             <w:webHidden/>
           </w:rPr>
-          <w:instrText xml:space="preserve"> PAGEREF _Toc127815518 \h </w:instrText>
+          <w:instrText xml:space="preserve"> PAGEREF _Toc127815863 \h </w:instrText>
         </w:r>
         <w:r>
           <w:rPr>
@@ -11956,7 +11956,7 @@
           <w:lang w:val="en-US"/>
         </w:rPr>
       </w:pPr>
-      <w:hyperlink w:anchor="_Toc127815519" w:history="1">
+      <w:hyperlink w:anchor="_Toc127815864" w:history="1">
         <w:r>
           <w:rPr>
             <w:rStyle w:val="Hyperlink"/>
@@ -12000,7 +12000,7 @@
             <w:noProof/>
             <w:webHidden/>
           </w:rPr>
-          <w:instrText xml:space="preserve"> PAGEREF _Toc127815519 \h </w:instrText>
+          <w:instrText xml:space="preserve"> PAGEREF _Toc127815864 \h </w:instrText>
         </w:r>
         <w:r>
           <w:rPr>
@@ -12046,7 +12046,7 @@
           <w:lang w:val="en-US"/>
         </w:rPr>
       </w:pPr>
-      <w:hyperlink w:anchor="_Toc127815520" w:history="1">
+      <w:hyperlink w:anchor="_Toc127815865" w:history="1">
         <w:r>
           <w:rPr>
             <w:rStyle w:val="Hyperlink"/>
@@ -12090,7 +12090,7 @@
             <w:noProof/>
             <w:webHidden/>
           </w:rPr>
-          <w:instrText xml:space="preserve"> PAGEREF _Toc127815520 \h </w:instrText>
+          <w:instrText xml:space="preserve"> PAGEREF _Toc127815865 \h </w:instrText>
         </w:r>
         <w:r>
           <w:rPr>
@@ -12136,7 +12136,7 @@
           <w:lang w:val="en-US"/>
         </w:rPr>
       </w:pPr>
-      <w:hyperlink w:anchor="_Toc127815521" w:history="1">
+      <w:hyperlink w:anchor="_Toc127815866" w:history="1">
         <w:r>
           <w:rPr>
             <w:rStyle w:val="Hyperlink"/>
@@ -12186,7 +12186,7 @@
             <w:noProof/>
             <w:webHidden/>
           </w:rPr>
-          <w:instrText xml:space="preserve"> PAGEREF _Toc127815521 \h </w:instrText>
+          <w:instrText xml:space="preserve"> PAGEREF _Toc127815866 \h </w:instrText>
         </w:r>
         <w:r>
           <w:rPr>
@@ -12232,7 +12232,7 @@
           <w:lang w:val="en-US"/>
         </w:rPr>
       </w:pPr>
-      <w:hyperlink w:anchor="_Toc127815522" w:history="1">
+      <w:hyperlink w:anchor="_Toc127815867" w:history="1">
         <w:r>
           <w:rPr>
             <w:rStyle w:val="Hyperlink"/>
@@ -12276,7 +12276,7 @@
             <w:noProof/>
             <w:webHidden/>
           </w:rPr>
-          <w:instrText xml:space="preserve"> PAGEREF _Toc127815522 \h </w:instrText>
+          <w:instrText xml:space="preserve"> PAGEREF _Toc127815867 \h </w:instrText>
         </w:r>
         <w:r>
           <w:rPr>
@@ -12322,7 +12322,7 @@
           <w:lang w:val="en-US"/>
         </w:rPr>
       </w:pPr>
-      <w:hyperlink w:anchor="_Toc127815523" w:history="1">
+      <w:hyperlink w:anchor="_Toc127815868" w:history="1">
         <w:r>
           <w:rPr>
             <w:rStyle w:val="Hyperlink"/>
@@ -12366,7 +12366,7 @@
             <w:noProof/>
             <w:webHidden/>
           </w:rPr>
-          <w:instrText xml:space="preserve"> PAGEREF _Toc127815523 \h </w:instrText>
+          <w:instrText xml:space="preserve"> PAGEREF _Toc127815868 \h </w:instrText>
         </w:r>
         <w:r>
           <w:rPr>
@@ -12412,7 +12412,7 @@
           <w:lang w:val="en-US"/>
         </w:rPr>
       </w:pPr>
-      <w:hyperlink w:anchor="_Toc127815524" w:history="1">
+      <w:hyperlink w:anchor="_Toc127815869" w:history="1">
         <w:r>
           <w:rPr>
             <w:rStyle w:val="Hyperlink"/>
@@ -12456,7 +12456,7 @@
             <w:noProof/>
             <w:webHidden/>
           </w:rPr>
-          <w:instrText xml:space="preserve"> PAGEREF _Toc127815524 \h </w:instrText>
+          <w:instrText xml:space="preserve"> PAGEREF _Toc127815869 \h </w:instrText>
         </w:r>
         <w:r>
           <w:rPr>
@@ -12502,7 +12502,7 @@
           <w:lang w:val="en-US"/>
         </w:rPr>
       </w:pPr>
-      <w:hyperlink w:anchor="_Toc127815525" w:history="1">
+      <w:hyperlink w:anchor="_Toc127815870" w:history="1">
         <w:r>
           <w:rPr>
             <w:rStyle w:val="Hyperlink"/>
@@ -12546,7 +12546,7 @@
             <w:noProof/>
             <w:webHidden/>
           </w:rPr>
-          <w:instrText xml:space="preserve"> PAGEREF _Toc127815525 \h </w:instrText>
+          <w:instrText xml:space="preserve"> PAGEREF _Toc127815870 \h </w:instrText>
         </w:r>
         <w:r>
           <w:rPr>
@@ -12592,7 +12592,7 @@
           <w:lang w:val="en-US"/>
         </w:rPr>
       </w:pPr>
-      <w:hyperlink w:anchor="_Toc127815526" w:history="1">
+      <w:hyperlink w:anchor="_Toc127815871" w:history="1">
         <w:r>
           <w:rPr>
             <w:rStyle w:val="Hyperlink"/>
@@ -12636,7 +12636,7 @@
             <w:noProof/>
             <w:webHidden/>
           </w:rPr>
-          <w:instrText xml:space="preserve"> PAGEREF _Toc127815526 \h </w:instrText>
+          <w:instrText xml:space="preserve"> PAGEREF _Toc127815871 \h </w:instrText>
         </w:r>
         <w:r>
           <w:rPr>
@@ -12682,7 +12682,7 @@
           <w:lang w:val="en-US"/>
         </w:rPr>
       </w:pPr>
-      <w:hyperlink w:anchor="_Toc127815527" w:history="1">
+      <w:hyperlink w:anchor="_Toc127815872" w:history="1">
         <w:r>
           <w:rPr>
             <w:rStyle w:val="Hyperlink"/>
@@ -12726,7 +12726,7 @@
             <w:noProof/>
             <w:webHidden/>
           </w:rPr>
-          <w:instrText xml:space="preserve"> PAGEREF _Toc127815527 \h </w:instrText>
+          <w:instrText xml:space="preserve"> PAGEREF _Toc127815872 \h </w:instrText>
         </w:r>
         <w:r>
           <w:rPr>
@@ -12772,7 +12772,7 @@
           <w:lang w:val="en-US"/>
         </w:rPr>
       </w:pPr>
-      <w:hyperlink w:anchor="_Toc127815528" w:history="1">
+      <w:hyperlink w:anchor="_Toc127815873" w:history="1">
         <w:r>
           <w:rPr>
             <w:rStyle w:val="Hyperlink"/>
@@ -12816,7 +12816,7 @@
             <w:noProof/>
             <w:webHidden/>
           </w:rPr>
-          <w:instrText xml:space="preserve"> PAGEREF _Toc127815528 \h </w:instrText>
+          <w:instrText xml:space="preserve"> PAGEREF _Toc127815873 \h </w:instrText>
         </w:r>
         <w:r>
           <w:rPr>
@@ -12862,7 +12862,7 @@
           <w:lang w:val="en-US"/>
         </w:rPr>
       </w:pPr>
-      <w:hyperlink w:anchor="_Toc127815529" w:history="1">
+      <w:hyperlink w:anchor="_Toc127815874" w:history="1">
         <w:r>
           <w:rPr>
             <w:rStyle w:val="Hyperlink"/>
@@ -12906,7 +12906,7 @@
             <w:noProof/>
             <w:webHidden/>
           </w:rPr>
-          <w:instrText xml:space="preserve"> PAGEREF _Toc127815529 \h </w:instrText>
+          <w:instrText xml:space="preserve"> PAGEREF _Toc127815874 \h </w:instrText>
         </w:r>
         <w:r>
           <w:rPr>
@@ -12952,7 +12952,7 @@
           <w:lang w:val="en-US"/>
         </w:rPr>
       </w:pPr>
-      <w:hyperlink w:anchor="_Toc127815530" w:history="1">
+      <w:hyperlink w:anchor="_Toc127815875" w:history="1">
         <w:r>
           <w:rPr>
             <w:rStyle w:val="Hyperlink"/>
@@ -12996,7 +12996,7 @@
             <w:noProof/>
             <w:webHidden/>
           </w:rPr>
-          <w:instrText xml:space="preserve"> PAGEREF _Toc127815530 \h </w:instrText>
+          <w:instrText xml:space="preserve"> PAGEREF _Toc127815875 \h </w:instrText>
         </w:r>
         <w:r>
           <w:rPr>
@@ -13042,7 +13042,7 @@
           <w:lang w:val="en-US"/>
         </w:rPr>
       </w:pPr>
-      <w:hyperlink w:anchor="_Toc127815531" w:history="1">
+      <w:hyperlink w:anchor="_Toc127815876" w:history="1">
         <w:r>
           <w:rPr>
             <w:rStyle w:val="Hyperlink"/>
@@ -13086,7 +13086,7 @@
             <w:noProof/>
             <w:webHidden/>
           </w:rPr>
-          <w:instrText xml:space="preserve"> PAGEREF _Toc127815531 \h </w:instrText>
+          <w:instrText xml:space="preserve"> PAGEREF _Toc127815876 \h </w:instrText>
         </w:r>
         <w:r>
           <w:rPr>
@@ -13132,7 +13132,7 @@
           <w:lang w:val="en-US"/>
         </w:rPr>
       </w:pPr>
-      <w:hyperlink w:anchor="_Toc127815532" w:history="1">
+      <w:hyperlink w:anchor="_Toc127815877" w:history="1">
         <w:r>
           <w:rPr>
             <w:rStyle w:val="Hyperlink"/>
@@ -13176,7 +13176,7 @@
             <w:noProof/>
             <w:webHidden/>
           </w:rPr>
-          <w:instrText xml:space="preserve"> PAGEREF _Toc127815532 \h </w:instrText>
+          <w:instrText xml:space="preserve"> PAGEREF _Toc127815877 \h </w:instrText>
         </w:r>
         <w:r>
           <w:rPr>
@@ -13222,7 +13222,7 @@
           <w:lang w:val="en-US"/>
         </w:rPr>
       </w:pPr>
-      <w:hyperlink w:anchor="_Toc127815533" w:history="1">
+      <w:hyperlink w:anchor="_Toc127815878" w:history="1">
         <w:r>
           <w:rPr>
             <w:rStyle w:val="Hyperlink"/>
@@ -13266,7 +13266,7 @@
             <w:noProof/>
             <w:webHidden/>
           </w:rPr>
-          <w:instrText xml:space="preserve"> PAGEREF _Toc127815533 \h </w:instrText>
+          <w:instrText xml:space="preserve"> PAGEREF _Toc127815878 \h </w:instrText>
         </w:r>
         <w:r>
           <w:rPr>
@@ -13312,7 +13312,7 @@
           <w:lang w:val="en-US"/>
         </w:rPr>
       </w:pPr>
-      <w:hyperlink w:anchor="_Toc127815534" w:history="1">
+      <w:hyperlink w:anchor="_Toc127815879" w:history="1">
         <w:r>
           <w:rPr>
             <w:rStyle w:val="Hyperlink"/>
@@ -13356,7 +13356,7 @@
             <w:noProof/>
             <w:webHidden/>
           </w:rPr>
-          <w:instrText xml:space="preserve"> PAGEREF _Toc127815534 \h </w:instrText>
+          <w:instrText xml:space="preserve"> PAGEREF _Toc127815879 \h </w:instrText>
         </w:r>
         <w:r>
           <w:rPr>
@@ -13402,7 +13402,7 @@
           <w:lang w:val="en-US"/>
         </w:rPr>
       </w:pPr>
-      <w:hyperlink w:anchor="_Toc127815535" w:history="1">
+      <w:hyperlink w:anchor="_Toc127815880" w:history="1">
         <w:r>
           <w:rPr>
             <w:rStyle w:val="Hyperlink"/>
@@ -13446,7 +13446,7 @@
             <w:noProof/>
             <w:webHidden/>
           </w:rPr>
-          <w:instrText xml:space="preserve"> PAGEREF _Toc127815535 \h </w:instrText>
+          <w:instrText xml:space="preserve"> PAGEREF _Toc127815880 \h </w:instrText>
         </w:r>
         <w:r>
           <w:rPr>
@@ -13492,7 +13492,7 @@
           <w:lang w:val="en-US"/>
         </w:rPr>
       </w:pPr>
-      <w:hyperlink w:anchor="_Toc127815536" w:history="1">
+      <w:hyperlink w:anchor="_Toc127815881" w:history="1">
         <w:r>
           <w:rPr>
             <w:rStyle w:val="Hyperlink"/>
@@ -13536,7 +13536,7 @@
             <w:noProof/>
             <w:webHidden/>
           </w:rPr>
-          <w:instrText xml:space="preserve"> PAGEREF _Toc127815536 \h </w:instrText>
+          <w:instrText xml:space="preserve"> PAGEREF _Toc127815881 \h </w:instrText>
         </w:r>
         <w:r>
           <w:rPr>
@@ -13582,7 +13582,7 @@
           <w:lang w:val="en-US"/>
         </w:rPr>
       </w:pPr>
-      <w:hyperlink w:anchor="_Toc127815537" w:history="1">
+      <w:hyperlink w:anchor="_Toc127815882" w:history="1">
         <w:r>
           <w:rPr>
             <w:rStyle w:val="Hyperlink"/>
@@ -13626,7 +13626,7 @@
             <w:noProof/>
             <w:webHidden/>
           </w:rPr>
-          <w:instrText xml:space="preserve"> PAGEREF _Toc127815537 \h </w:instrText>
+          <w:instrText xml:space="preserve"> PAGEREF _Toc127815882 \h </w:instrText>
         </w:r>
         <w:r>
           <w:rPr>
@@ -13672,7 +13672,7 @@
           <w:lang w:val="en-US"/>
         </w:rPr>
       </w:pPr>
-      <w:hyperlink w:anchor="_Toc127815538" w:history="1">
+      <w:hyperlink w:anchor="_Toc127815883" w:history="1">
         <w:r>
           <w:rPr>
             <w:rStyle w:val="Hyperlink"/>
@@ -13716,7 +13716,7 @@
             <w:noProof/>
             <w:webHidden/>
           </w:rPr>
-          <w:instrText xml:space="preserve"> PAGEREF _Toc127815538 \h </w:instrText>
+          <w:instrText xml:space="preserve"> PAGEREF _Toc127815883 \h </w:instrText>
         </w:r>
         <w:r>
           <w:rPr>
@@ -13762,7 +13762,7 @@
           <w:lang w:val="en-US"/>
         </w:rPr>
       </w:pPr>
-      <w:hyperlink w:anchor="_Toc127815539" w:history="1">
+      <w:hyperlink w:anchor="_Toc127815884" w:history="1">
         <w:r>
           <w:rPr>
             <w:rStyle w:val="Hyperlink"/>
@@ -13806,7 +13806,7 @@
             <w:noProof/>
             <w:webHidden/>
           </w:rPr>
-          <w:instrText xml:space="preserve"> PAGEREF _Toc127815539 \h </w:instrText>
+          <w:instrText xml:space="preserve"> PAGEREF _Toc127815884 \h </w:instrText>
         </w:r>
         <w:r>
           <w:rPr>
@@ -13852,7 +13852,7 @@
           <w:lang w:val="en-US"/>
         </w:rPr>
       </w:pPr>
-      <w:hyperlink w:anchor="_Toc127815540" w:history="1">
+      <w:hyperlink w:anchor="_Toc127815885" w:history="1">
         <w:r>
           <w:rPr>
             <w:rStyle w:val="Hyperlink"/>
@@ -13896,7 +13896,7 @@
             <w:noProof/>
             <w:webHidden/>
           </w:rPr>
-          <w:instrText xml:space="preserve"> PAGEREF _Toc127815540 \h </w:instrText>
+          <w:instrText xml:space="preserve"> PAGEREF _Toc127815885 \h </w:instrText>
         </w:r>
         <w:r>
           <w:rPr>
@@ -13942,7 +13942,7 @@
           <w:lang w:val="en-US"/>
         </w:rPr>
       </w:pPr>
-      <w:hyperlink w:anchor="_Toc127815541" w:history="1">
+      <w:hyperlink w:anchor="_Toc127815886" w:history="1">
         <w:r>
           <w:rPr>
             <w:rStyle w:val="Hyperlink"/>
@@ -13986,7 +13986,7 @@
             <w:noProof/>
             <w:webHidden/>
           </w:rPr>
-          <w:instrText xml:space="preserve"> PAGEREF _Toc127815541 \h </w:instrText>
+          <w:instrText xml:space="preserve"> PAGEREF _Toc127815886 \h </w:instrText>
         </w:r>
         <w:r>
           <w:rPr>
@@ -14032,7 +14032,7 @@
           <w:lang w:val="en-US"/>
         </w:rPr>
       </w:pPr>
-      <w:hyperlink w:anchor="_Toc127815542" w:history="1">
+      <w:hyperlink w:anchor="_Toc127815887" w:history="1">
         <w:r>
           <w:rPr>
             <w:rStyle w:val="Hyperlink"/>
@@ -14076,7 +14076,7 @@
             <w:noProof/>
             <w:webHidden/>
           </w:rPr>
-          <w:instrText xml:space="preserve"> PAGEREF _Toc127815542 \h </w:instrText>
+          <w:instrText xml:space="preserve"> PAGEREF _Toc127815887 \h </w:instrText>
         </w:r>
         <w:r>
           <w:rPr>
@@ -14122,7 +14122,7 @@
           <w:lang w:val="en-US"/>
         </w:rPr>
       </w:pPr>
-      <w:hyperlink w:anchor="_Toc127815543" w:history="1">
+      <w:hyperlink w:anchor="_Toc127815888" w:history="1">
         <w:r>
           <w:rPr>
             <w:rStyle w:val="Hyperlink"/>
@@ -14166,7 +14166,7 @@
             <w:noProof/>
             <w:webHidden/>
           </w:rPr>
-          <w:instrText xml:space="preserve"> PAGEREF _Toc127815543 \h </w:instrText>
+          <w:instrText xml:space="preserve"> PAGEREF _Toc127815888 \h </w:instrText>
         </w:r>
         <w:r>
           <w:rPr>
@@ -14212,7 +14212,7 @@
           <w:lang w:val="en-US"/>
         </w:rPr>
       </w:pPr>
-      <w:hyperlink w:anchor="_Toc127815544" w:history="1">
+      <w:hyperlink w:anchor="_Toc127815889" w:history="1">
         <w:r>
           <w:rPr>
             <w:rStyle w:val="Hyperlink"/>
@@ -14256,7 +14256,7 @@
             <w:noProof/>
             <w:webHidden/>
           </w:rPr>
-          <w:instrText xml:space="preserve"> PAGEREF _Toc127815544 \h </w:instrText>
+          <w:instrText xml:space="preserve"> PAGEREF _Toc127815889 \h </w:instrText>
         </w:r>
         <w:r>
           <w:rPr>
@@ -14302,7 +14302,7 @@
           <w:lang w:val="en-US"/>
         </w:rPr>
       </w:pPr>
-      <w:hyperlink w:anchor="_Toc127815545" w:history="1">
+      <w:hyperlink w:anchor="_Toc127815890" w:history="1">
         <w:r>
           <w:rPr>
             <w:rStyle w:val="Hyperlink"/>
@@ -14346,7 +14346,7 @@
             <w:noProof/>
             <w:webHidden/>
           </w:rPr>
-          <w:instrText xml:space="preserve"> PAGEREF _Toc127815545 \h </w:instrText>
+          <w:instrText xml:space="preserve"> PAGEREF _Toc127815890 \h </w:instrText>
         </w:r>
         <w:r>
           <w:rPr>
@@ -14392,7 +14392,7 @@
           <w:lang w:val="en-US"/>
         </w:rPr>
       </w:pPr>
-      <w:hyperlink w:anchor="_Toc127815546" w:history="1">
+      <w:hyperlink w:anchor="_Toc127815891" w:history="1">
         <w:r>
           <w:rPr>
             <w:rStyle w:val="Hyperlink"/>
@@ -14436,7 +14436,7 @@
             <w:noProof/>
             <w:webHidden/>
           </w:rPr>
-          <w:instrText xml:space="preserve"> PAGEREF _Toc127815546 \h </w:instrText>
+          <w:instrText xml:space="preserve"> PAGEREF _Toc127815891 \h </w:instrText>
         </w:r>
         <w:r>
           <w:rPr>
@@ -14482,7 +14482,7 @@
           <w:lang w:val="en-US"/>
         </w:rPr>
       </w:pPr>
-      <w:hyperlink w:anchor="_Toc127815547" w:history="1">
+      <w:hyperlink w:anchor="_Toc127815892" w:history="1">
         <w:r>
           <w:rPr>
             <w:rStyle w:val="Hyperlink"/>
@@ -14526,7 +14526,7 @@
             <w:noProof/>
             <w:webHidden/>
           </w:rPr>
-          <w:instrText xml:space="preserve"> PAGEREF _Toc127815547 \h </w:instrText>
+          <w:instrText xml:space="preserve"> PAGEREF _Toc127815892 \h </w:instrText>
         </w:r>
         <w:r>
           <w:rPr>
@@ -14572,7 +14572,7 @@
           <w:lang w:val="en-US"/>
         </w:rPr>
       </w:pPr>
-      <w:hyperlink w:anchor="_Toc127815548" w:history="1">
+      <w:hyperlink w:anchor="_Toc127815893" w:history="1">
         <w:r>
           <w:rPr>
             <w:rStyle w:val="Hyperlink"/>
@@ -14616,7 +14616,7 @@
             <w:noProof/>
             <w:webHidden/>
           </w:rPr>
-          <w:instrText xml:space="preserve"> PAGEREF _Toc127815548 \h </w:instrText>
+          <w:instrText xml:space="preserve"> PAGEREF _Toc127815893 \h </w:instrText>
         </w:r>
         <w:r>
           <w:rPr>
@@ -14662,7 +14662,7 @@
           <w:lang w:val="en-US"/>
         </w:rPr>
       </w:pPr>
-      <w:hyperlink w:anchor="_Toc127815549" w:history="1">
+      <w:hyperlink w:anchor="_Toc127815894" w:history="1">
         <w:r>
           <w:rPr>
             <w:rStyle w:val="Hyperlink"/>
@@ -14706,7 +14706,7 @@
             <w:noProof/>
             <w:webHidden/>
           </w:rPr>
-          <w:instrText xml:space="preserve"> PAGEREF _Toc127815549 \h </w:instrText>
+          <w:instrText xml:space="preserve"> PAGEREF _Toc127815894 \h </w:instrText>
         </w:r>
         <w:r>
           <w:rPr>
@@ -14752,7 +14752,7 @@
           <w:lang w:val="en-US"/>
         </w:rPr>
       </w:pPr>
-      <w:hyperlink w:anchor="_Toc127815550" w:history="1">
+      <w:hyperlink w:anchor="_Toc127815895" w:history="1">
         <w:r>
           <w:rPr>
             <w:rStyle w:val="Hyperlink"/>
@@ -14802,7 +14802,7 @@
             <w:noProof/>
             <w:webHidden/>
           </w:rPr>
-          <w:instrText xml:space="preserve"> PAGEREF _Toc127815550 \h </w:instrText>
+          <w:instrText xml:space="preserve"> PAGEREF _Toc127815895 \h </w:instrText>
         </w:r>
         <w:r>
           <w:rPr>
@@ -14848,7 +14848,7 @@
           <w:lang w:val="en-US"/>
         </w:rPr>
       </w:pPr>
-      <w:hyperlink w:anchor="_Toc127815551" w:history="1">
+      <w:hyperlink w:anchor="_Toc127815896" w:history="1">
         <w:r>
           <w:rPr>
             <w:rStyle w:val="Hyperlink"/>
@@ -14892,7 +14892,7 @@
             <w:noProof/>
             <w:webHidden/>
           </w:rPr>
-          <w:instrText xml:space="preserve"> PAGEREF _Toc127815551 \h </w:instrText>
+          <w:instrText xml:space="preserve"> PAGEREF _Toc127815896 \h </w:instrText>
         </w:r>
         <w:r>
           <w:rPr>
@@ -14938,7 +14938,7 @@
           <w:lang w:val="en-US"/>
         </w:rPr>
       </w:pPr>
-      <w:hyperlink w:anchor="_Toc127815552" w:history="1">
+      <w:hyperlink w:anchor="_Toc127815897" w:history="1">
         <w:r>
           <w:rPr>
             <w:rStyle w:val="Hyperlink"/>
@@ -14982,7 +14982,7 @@
             <w:noProof/>
             <w:webHidden/>
           </w:rPr>
-          <w:instrText xml:space="preserve"> PAGEREF _Toc127815552 \h </w:instrText>
+          <w:instrText xml:space="preserve"> PAGEREF _Toc127815897 \h </w:instrText>
         </w:r>
         <w:r>
           <w:rPr>
@@ -15028,7 +15028,7 @@
           <w:lang w:val="en-US"/>
         </w:rPr>
       </w:pPr>
-      <w:hyperlink w:anchor="_Toc127815553" w:history="1">
+      <w:hyperlink w:anchor="_Toc127815898" w:history="1">
         <w:r>
           <w:rPr>
             <w:rStyle w:val="Hyperlink"/>
@@ -15072,7 +15072,7 @@
             <w:noProof/>
             <w:webHidden/>
           </w:rPr>
-          <w:instrText xml:space="preserve"> PAGEREF _Toc127815553 \h </w:instrText>
+          <w:instrText xml:space="preserve"> PAGEREF _Toc127815898 \h </w:instrText>
         </w:r>
         <w:r>
           <w:rPr>
@@ -15118,7 +15118,7 @@
           <w:lang w:val="en-US"/>
         </w:rPr>
       </w:pPr>
-      <w:hyperlink w:anchor="_Toc127815554" w:history="1">
+      <w:hyperlink w:anchor="_Toc127815899" w:history="1">
         <w:r>
           <w:rPr>
             <w:rStyle w:val="Hyperlink"/>
@@ -15162,7 +15162,7 @@
             <w:noProof/>
             <w:webHidden/>
           </w:rPr>
-          <w:instrText xml:space="preserve"> PAGEREF _Toc127815554 \h </w:instrText>
+          <w:instrText xml:space="preserve"> PAGEREF _Toc127815899 \h </w:instrText>
         </w:r>
         <w:r>
           <w:rPr>
@@ -15208,7 +15208,7 @@
           <w:lang w:val="en-US"/>
         </w:rPr>
       </w:pPr>
-      <w:hyperlink w:anchor="_Toc127815555" w:history="1">
+      <w:hyperlink w:anchor="_Toc127815900" w:history="1">
         <w:r>
           <w:rPr>
             <w:rStyle w:val="Hyperlink"/>
@@ -15252,7 +15252,7 @@
             <w:noProof/>
             <w:webHidden/>
           </w:rPr>
-          <w:instrText xml:space="preserve"> PAGEREF _Toc127815555 \h </w:instrText>
+          <w:instrText xml:space="preserve"> PAGEREF _Toc127815900 \h </w:instrText>
         </w:r>
         <w:r>
           <w:rPr>
@@ -15298,7 +15298,7 @@
           <w:lang w:val="en-US"/>
         </w:rPr>
       </w:pPr>
-      <w:hyperlink w:anchor="_Toc127815556" w:history="1">
+      <w:hyperlink w:anchor="_Toc127815901" w:history="1">
         <w:r>
           <w:rPr>
             <w:rStyle w:val="Hyperlink"/>
@@ -15342,7 +15342,7 @@
             <w:noProof/>
             <w:webHidden/>
           </w:rPr>
-          <w:instrText xml:space="preserve"> PAGEREF _Toc127815556 \h </w:instrText>
+          <w:instrText xml:space="preserve"> PAGEREF _Toc127815901 \h </w:instrText>
         </w:r>
         <w:r>
           <w:rPr>
@@ -15388,7 +15388,7 @@
           <w:lang w:val="en-US"/>
         </w:rPr>
       </w:pPr>
-      <w:hyperlink w:anchor="_Toc127815557" w:history="1">
+      <w:hyperlink w:anchor="_Toc127815902" w:history="1">
         <w:r>
           <w:rPr>
             <w:rStyle w:val="Hyperlink"/>
@@ -15432,7 +15432,7 @@
             <w:noProof/>
             <w:webHidden/>
           </w:rPr>
-          <w:instrText xml:space="preserve"> PAGEREF _Toc127815557 \h </w:instrText>
+          <w:instrText xml:space="preserve"> PAGEREF _Toc127815902 \h </w:instrText>
         </w:r>
         <w:r>
           <w:rPr>
@@ -15478,7 +15478,7 @@
           <w:lang w:val="en-US"/>
         </w:rPr>
       </w:pPr>
-      <w:hyperlink w:anchor="_Toc127815558" w:history="1">
+      <w:hyperlink w:anchor="_Toc127815903" w:history="1">
         <w:r>
           <w:rPr>
             <w:rStyle w:val="Hyperlink"/>
@@ -15522,7 +15522,7 @@
             <w:noProof/>
             <w:webHidden/>
           </w:rPr>
-          <w:instrText xml:space="preserve"> PAGEREF _Toc127815558 \h </w:instrText>
+          <w:instrText xml:space="preserve"> PAGEREF _Toc127815903 \h </w:instrText>
         </w:r>
         <w:r>
           <w:rPr>
@@ -15568,7 +15568,7 @@
           <w:lang w:val="en-US"/>
         </w:rPr>
       </w:pPr>
-      <w:hyperlink w:anchor="_Toc127815559" w:history="1">
+      <w:hyperlink w:anchor="_Toc127815904" w:history="1">
         <w:r>
           <w:rPr>
             <w:rStyle w:val="Hyperlink"/>
@@ -15612,7 +15612,7 @@
             <w:noProof/>
             <w:webHidden/>
           </w:rPr>
-          <w:instrText xml:space="preserve"> PAGEREF _Toc127815559 \h </w:instrText>
+          <w:instrText xml:space="preserve"> PAGEREF _Toc127815904 \h </w:instrText>
         </w:r>
         <w:r>
           <w:rPr>
@@ -15658,7 +15658,7 @@
           <w:lang w:val="en-US"/>
         </w:rPr>
       </w:pPr>
-      <w:hyperlink w:anchor="_Toc127815560" w:history="1">
+      <w:hyperlink w:anchor="_Toc127815905" w:history="1">
         <w:r>
           <w:rPr>
             <w:rStyle w:val="Hyperlink"/>
@@ -15702,7 +15702,7 @@
             <w:noProof/>
             <w:webHidden/>
           </w:rPr>
-          <w:instrText xml:space="preserve"> PAGEREF _Toc127815560 \h </w:instrText>
+          <w:instrText xml:space="preserve"> PAGEREF _Toc127815905 \h </w:instrText>
         </w:r>
         <w:r>
           <w:rPr>
@@ -15748,7 +15748,7 @@
           <w:lang w:val="en-US"/>
         </w:rPr>
       </w:pPr>
-      <w:hyperlink w:anchor="_Toc127815561" w:history="1">
+      <w:hyperlink w:anchor="_Toc127815906" w:history="1">
         <w:r>
           <w:rPr>
             <w:rStyle w:val="Hyperlink"/>
@@ -15792,7 +15792,7 @@
             <w:noProof/>
             <w:webHidden/>
           </w:rPr>
-          <w:instrText xml:space="preserve"> PAGEREF _Toc127815561 \h </w:instrText>
+          <w:instrText xml:space="preserve"> PAGEREF _Toc127815906 \h </w:instrText>
         </w:r>
         <w:r>
           <w:rPr>
@@ -15838,7 +15838,7 @@
           <w:lang w:val="en-US"/>
         </w:rPr>
       </w:pPr>
-      <w:hyperlink w:anchor="_Toc127815562" w:history="1">
+      <w:hyperlink w:anchor="_Toc127815907" w:history="1">
         <w:r>
           <w:rPr>
             <w:rStyle w:val="Hyperlink"/>
@@ -15882,7 +15882,7 @@
             <w:noProof/>
             <w:webHidden/>
           </w:rPr>
-          <w:instrText xml:space="preserve"> PAGEREF _Toc127815562 \h </w:instrText>
+          <w:instrText xml:space="preserve"> PAGEREF _Toc127815907 \h </w:instrText>
         </w:r>
         <w:r>
           <w:rPr>
@@ -15928,7 +15928,7 @@
           <w:lang w:val="en-US"/>
         </w:rPr>
       </w:pPr>
-      <w:hyperlink w:anchor="_Toc127815563" w:history="1">
+      <w:hyperlink w:anchor="_Toc127815908" w:history="1">
         <w:r>
           <w:rPr>
             <w:rStyle w:val="Hyperlink"/>
@@ -15972,7 +15972,7 @@
             <w:noProof/>
             <w:webHidden/>
           </w:rPr>
-          <w:instrText xml:space="preserve"> PAGEREF _Toc127815563 \h </w:instrText>
+          <w:instrText xml:space="preserve"> PAGEREF _Toc127815908 \h </w:instrText>
         </w:r>
         <w:r>
           <w:rPr>
@@ -16018,7 +16018,7 @@
           <w:lang w:val="en-US"/>
         </w:rPr>
       </w:pPr>
-      <w:hyperlink w:anchor="_Toc127815564" w:history="1">
+      <w:hyperlink w:anchor="_Toc127815909" w:history="1">
         <w:r>
           <w:rPr>
             <w:rStyle w:val="Hyperlink"/>
@@ -16062,7 +16062,7 @@
             <w:noProof/>
             <w:webHidden/>
           </w:rPr>
-          <w:instrText xml:space="preserve"> PAGEREF _Toc127815564 \h </w:instrText>
+          <w:instrText xml:space="preserve"> PAGEREF _Toc127815909 \h </w:instrText>
         </w:r>
         <w:r>
           <w:rPr>
@@ -16108,7 +16108,7 @@
           <w:lang w:val="en-US"/>
         </w:rPr>
       </w:pPr>
-      <w:hyperlink w:anchor="_Toc127815565" w:history="1">
+      <w:hyperlink w:anchor="_Toc127815910" w:history="1">
         <w:r>
           <w:rPr>
             <w:rStyle w:val="Hyperlink"/>
@@ -16152,7 +16152,7 @@
             <w:noProof/>
             <w:webHidden/>
           </w:rPr>
-          <w:instrText xml:space="preserve"> PAGEREF _Toc127815565 \h </w:instrText>
+          <w:instrText xml:space="preserve"> PAGEREF _Toc127815910 \h </w:instrText>
         </w:r>
         <w:r>
           <w:rPr>
@@ -16198,7 +16198,7 @@
           <w:lang w:val="en-US"/>
         </w:rPr>
       </w:pPr>
-      <w:hyperlink w:anchor="_Toc127815566" w:history="1">
+      <w:hyperlink w:anchor="_Toc127815911" w:history="1">
         <w:r>
           <w:rPr>
             <w:rStyle w:val="Hyperlink"/>
@@ -16242,7 +16242,7 @@
             <w:noProof/>
             <w:webHidden/>
           </w:rPr>
-          <w:instrText xml:space="preserve"> PAGEREF _Toc127815566 \h </w:instrText>
+          <w:instrText xml:space="preserve"> PAGEREF _Toc127815911 \h </w:instrText>
         </w:r>
         <w:r>
           <w:rPr>
@@ -16288,7 +16288,7 @@
           <w:lang w:val="en-US"/>
         </w:rPr>
       </w:pPr>
-      <w:hyperlink w:anchor="_Toc127815567" w:history="1">
+      <w:hyperlink w:anchor="_Toc127815912" w:history="1">
         <w:r>
           <w:rPr>
             <w:rStyle w:val="Hyperlink"/>
@@ -16332,7 +16332,7 @@
             <w:noProof/>
             <w:webHidden/>
           </w:rPr>
-          <w:instrText xml:space="preserve"> PAGEREF _Toc127815567 \h </w:instrText>
+          <w:instrText xml:space="preserve"> PAGEREF _Toc127815912 \h </w:instrText>
         </w:r>
         <w:r>
           <w:rPr>
@@ -16378,7 +16378,7 @@
           <w:lang w:val="en-US"/>
         </w:rPr>
       </w:pPr>
-      <w:hyperlink w:anchor="_Toc127815568" w:history="1">
+      <w:hyperlink w:anchor="_Toc127815913" w:history="1">
         <w:r>
           <w:rPr>
             <w:rStyle w:val="Hyperlink"/>
@@ -16422,7 +16422,7 @@
             <w:noProof/>
             <w:webHidden/>
           </w:rPr>
-          <w:instrText xml:space="preserve"> PAGEREF _Toc127815568 \h </w:instrText>
+          <w:instrText xml:space="preserve"> PAGEREF _Toc127815913 \h </w:instrText>
         </w:r>
         <w:r>
           <w:rPr>
@@ -16468,7 +16468,7 @@
           <w:lang w:val="en-US"/>
         </w:rPr>
       </w:pPr>
-      <w:hyperlink w:anchor="_Toc127815569" w:history="1">
+      <w:hyperlink w:anchor="_Toc127815914" w:history="1">
         <w:r>
           <w:rPr>
             <w:rStyle w:val="Hyperlink"/>
@@ -16512,7 +16512,7 @@
             <w:noProof/>
             <w:webHidden/>
           </w:rPr>
-          <w:instrText xml:space="preserve"> PAGEREF _Toc127815569 \h </w:instrText>
+          <w:instrText xml:space="preserve"> PAGEREF _Toc127815914 \h </w:instrText>
         </w:r>
         <w:r>
           <w:rPr>
@@ -16558,7 +16558,7 @@
           <w:lang w:val="en-US"/>
         </w:rPr>
       </w:pPr>
-      <w:hyperlink w:anchor="_Toc127815570" w:history="1">
+      <w:hyperlink w:anchor="_Toc127815915" w:history="1">
         <w:r>
           <w:rPr>
             <w:rStyle w:val="Hyperlink"/>
@@ -16602,7 +16602,7 @@
             <w:noProof/>
             <w:webHidden/>
           </w:rPr>
-          <w:instrText xml:space="preserve"> PAGEREF _Toc127815570 \h </w:instrText>
+          <w:instrText xml:space="preserve"> PAGEREF _Toc127815915 \h </w:instrText>
         </w:r>
         <w:r>
           <w:rPr>
@@ -16648,7 +16648,7 @@
           <w:lang w:val="en-US"/>
         </w:rPr>
       </w:pPr>
-      <w:hyperlink w:anchor="_Toc127815571" w:history="1">
+      <w:hyperlink w:anchor="_Toc127815916" w:history="1">
         <w:r>
           <w:rPr>
             <w:rStyle w:val="Hyperlink"/>
@@ -16692,7 +16692,7 @@
             <w:noProof/>
             <w:webHidden/>
           </w:rPr>
-          <w:instrText xml:space="preserve"> PAGEREF _Toc127815571 \h </w:instrText>
+          <w:instrText xml:space="preserve"> PAGEREF _Toc127815916 \h </w:instrText>
         </w:r>
         <w:r>
           <w:rPr>
@@ -16738,7 +16738,7 @@
           <w:lang w:val="en-US"/>
         </w:rPr>
       </w:pPr>
-      <w:hyperlink w:anchor="_Toc127815572" w:history="1">
+      <w:hyperlink w:anchor="_Toc127815917" w:history="1">
         <w:r>
           <w:rPr>
             <w:rStyle w:val="Hyperlink"/>
@@ -16782,7 +16782,7 @@
             <w:noProof/>
             <w:webHidden/>
           </w:rPr>
-          <w:instrText xml:space="preserve"> PAGEREF _Toc127815572 \h </w:instrText>
+          <w:instrText xml:space="preserve"> PAGEREF _Toc127815917 \h </w:instrText>
         </w:r>
         <w:r>
           <w:rPr>
@@ -16828,7 +16828,7 @@
           <w:lang w:val="en-US"/>
         </w:rPr>
       </w:pPr>
-      <w:hyperlink w:anchor="_Toc127815573" w:history="1">
+      <w:hyperlink w:anchor="_Toc127815918" w:history="1">
         <w:r>
           <w:rPr>
             <w:rStyle w:val="Hyperlink"/>
@@ -16872,7 +16872,7 @@
             <w:noProof/>
             <w:webHidden/>
           </w:rPr>
-          <w:instrText xml:space="preserve"> PAGEREF _Toc127815573 \h </w:instrText>
+          <w:instrText xml:space="preserve"> PAGEREF _Toc127815918 \h </w:instrText>
         </w:r>
         <w:r>
           <w:rPr>
@@ -16918,7 +16918,7 @@
           <w:lang w:val="en-US"/>
         </w:rPr>
       </w:pPr>
-      <w:hyperlink w:anchor="_Toc127815574" w:history="1">
+      <w:hyperlink w:anchor="_Toc127815919" w:history="1">
         <w:r>
           <w:rPr>
             <w:rStyle w:val="Hyperlink"/>
@@ -16964,7 +16964,7 @@
             <w:noProof/>
             <w:webHidden/>
           </w:rPr>
-          <w:instrText xml:space="preserve"> PAGEREF _Toc127815574 \h </w:instrText>
+          <w:instrText xml:space="preserve"> PAGEREF _Toc127815919 \h </w:instrText>
         </w:r>
         <w:r>
           <w:rPr>
@@ -17010,7 +17010,7 @@
           <w:lang w:val="en-US"/>
         </w:rPr>
       </w:pPr>
-      <w:hyperlink w:anchor="_Toc127815575" w:history="1">
+      <w:hyperlink w:anchor="_Toc127815920" w:history="1">
         <w:r>
           <w:rPr>
             <w:rStyle w:val="Hyperlink"/>
@@ -17054,7 +17054,7 @@
             <w:noProof/>
             <w:webHidden/>
           </w:rPr>
-          <w:instrText xml:space="preserve"> PAGEREF _Toc127815575 \h </w:instrText>
+          <w:instrText xml:space="preserve"> PAGEREF _Toc127815920 \h </w:instrText>
         </w:r>
         <w:r>
           <w:rPr>
@@ -17100,7 +17100,7 @@
           <w:lang w:val="en-US"/>
         </w:rPr>
       </w:pPr>
-      <w:hyperlink w:anchor="_Toc127815576" w:history="1">
+      <w:hyperlink w:anchor="_Toc127815921" w:history="1">
         <w:r>
           <w:rPr>
             <w:rStyle w:val="Hyperlink"/>
@@ -17144,7 +17144,7 @@
             <w:noProof/>
             <w:webHidden/>
           </w:rPr>
-          <w:instrText xml:space="preserve"> PAGEREF _Toc127815576 \h </w:instrText>
+          <w:instrText xml:space="preserve"> PAGEREF _Toc127815921 \h </w:instrText>
         </w:r>
         <w:r>
           <w:rPr>
@@ -17190,7 +17190,7 @@
           <w:lang w:val="en-US"/>
         </w:rPr>
       </w:pPr>
-      <w:hyperlink w:anchor="_Toc127815577" w:history="1">
+      <w:hyperlink w:anchor="_Toc127815922" w:history="1">
         <w:r>
           <w:rPr>
             <w:rStyle w:val="Hyperlink"/>
@@ -17234,7 +17234,7 @@
             <w:noProof/>
             <w:webHidden/>
           </w:rPr>
-          <w:instrText xml:space="preserve"> PAGEREF _Toc127815577 \h </w:instrText>
+          <w:instrText xml:space="preserve"> PAGEREF _Toc127815922 \h </w:instrText>
         </w:r>
         <w:r>
           <w:rPr>
@@ -17280,7 +17280,7 @@
           <w:lang w:val="en-US"/>
         </w:rPr>
       </w:pPr>
-      <w:hyperlink w:anchor="_Toc127815578" w:history="1">
+      <w:hyperlink w:anchor="_Toc127815923" w:history="1">
         <w:r>
           <w:rPr>
             <w:rStyle w:val="Hyperlink"/>
@@ -17324,7 +17324,7 @@
             <w:noProof/>
             <w:webHidden/>
           </w:rPr>
-          <w:instrText xml:space="preserve"> PAGEREF _Toc127815578 \h </w:instrText>
+          <w:instrText xml:space="preserve"> PAGEREF _Toc127815923 \h </w:instrText>
         </w:r>
         <w:r>
           <w:rPr>
@@ -17370,7 +17370,7 @@
           <w:lang w:val="en-US"/>
         </w:rPr>
       </w:pPr>
-      <w:hyperlink w:anchor="_Toc127815579" w:history="1">
+      <w:hyperlink w:anchor="_Toc127815924" w:history="1">
         <w:r>
           <w:rPr>
             <w:rStyle w:val="Hyperlink"/>
@@ -17414,7 +17414,7 @@
             <w:noProof/>
             <w:webHidden/>
           </w:rPr>
-          <w:instrText xml:space="preserve"> PAGEREF _Toc127815579 \h </w:instrText>
+          <w:instrText xml:space="preserve"> PAGEREF _Toc127815924 \h </w:instrText>
         </w:r>
         <w:r>
           <w:rPr>
@@ -17460,7 +17460,7 @@
           <w:lang w:val="en-US"/>
         </w:rPr>
       </w:pPr>
-      <w:hyperlink w:anchor="_Toc127815580" w:history="1">
+      <w:hyperlink w:anchor="_Toc127815925" w:history="1">
         <w:r>
           <w:rPr>
             <w:rStyle w:val="Hyperlink"/>
@@ -17504,7 +17504,7 @@
             <w:noProof/>
             <w:webHidden/>
           </w:rPr>
-          <w:instrText xml:space="preserve"> PAGEREF _Toc127815580 \h </w:instrText>
+          <w:instrText xml:space="preserve"> PAGEREF _Toc127815925 \h </w:instrText>
         </w:r>
         <w:r>
           <w:rPr>
@@ -17550,7 +17550,7 @@
           <w:lang w:val="en-US"/>
         </w:rPr>
       </w:pPr>
-      <w:hyperlink w:anchor="_Toc127815581" w:history="1">
+      <w:hyperlink w:anchor="_Toc127815926" w:history="1">
         <w:r>
           <w:rPr>
             <w:rStyle w:val="Hyperlink"/>
@@ -17594,7 +17594,7 @@
             <w:noProof/>
             <w:webHidden/>
           </w:rPr>
-          <w:instrText xml:space="preserve"> PAGEREF _Toc127815581 \h </w:instrText>
+          <w:instrText xml:space="preserve"> PAGEREF _Toc127815926 \h </w:instrText>
         </w:r>
         <w:r>
           <w:rPr>
@@ -17640,7 +17640,7 @@
           <w:lang w:val="en-US"/>
         </w:rPr>
       </w:pPr>
-      <w:hyperlink w:anchor="_Toc127815582" w:history="1">
+      <w:hyperlink w:anchor="_Toc127815927" w:history="1">
         <w:r>
           <w:rPr>
             <w:rStyle w:val="Hyperlink"/>
@@ -17684,7 +17684,7 @@
             <w:noProof/>
             <w:webHidden/>
           </w:rPr>
-          <w:instrText xml:space="preserve"> PAGEREF _Toc127815582 \h </w:instrText>
+          <w:instrText xml:space="preserve"> PAGEREF _Toc127815927 \h </w:instrText>
         </w:r>
         <w:r>
           <w:rPr>
@@ -17730,7 +17730,7 @@
           <w:lang w:val="en-US"/>
         </w:rPr>
       </w:pPr>
-      <w:hyperlink w:anchor="_Toc127815583" w:history="1">
+      <w:hyperlink w:anchor="_Toc127815928" w:history="1">
         <w:r>
           <w:rPr>
             <w:rStyle w:val="Hyperlink"/>
@@ -17774,7 +17774,7 @@
             <w:noProof/>
             <w:webHidden/>
           </w:rPr>
-          <w:instrText xml:space="preserve"> PAGEREF _Toc127815583 \h </w:instrText>
+          <w:instrText xml:space="preserve"> PAGEREF _Toc127815928 \h </w:instrText>
         </w:r>
         <w:r>
           <w:rPr>
@@ -17820,7 +17820,7 @@
           <w:lang w:val="en-US"/>
         </w:rPr>
       </w:pPr>
-      <w:hyperlink w:anchor="_Toc127815584" w:history="1">
+      <w:hyperlink w:anchor="_Toc127815929" w:history="1">
         <w:r>
           <w:rPr>
             <w:rStyle w:val="Hyperlink"/>
@@ -17864,7 +17864,7 @@
             <w:noProof/>
             <w:webHidden/>
           </w:rPr>
-          <w:instrText xml:space="preserve"> PAGEREF _Toc127815584 \h </w:instrText>
+          <w:instrText xml:space="preserve"> PAGEREF _Toc127815929 \h </w:instrText>
         </w:r>
         <w:r>
           <w:rPr>
@@ -17910,7 +17910,7 @@
           <w:lang w:val="en-US"/>
         </w:rPr>
       </w:pPr>
-      <w:hyperlink w:anchor="_Toc127815585" w:history="1">
+      <w:hyperlink w:anchor="_Toc127815930" w:history="1">
         <w:r>
           <w:rPr>
             <w:rStyle w:val="Hyperlink"/>
@@ -17954,7 +17954,7 @@
             <w:noProof/>
             <w:webHidden/>
           </w:rPr>
-          <w:instrText xml:space="preserve"> PAGEREF _Toc127815585 \h </w:instrText>
+          <w:instrText xml:space="preserve"> PAGEREF _Toc127815930 \h </w:instrText>
         </w:r>
         <w:r>
           <w:rPr>
@@ -17999,7 +17999,7 @@
           <w:lang w:val="en-US"/>
         </w:rPr>
       </w:pPr>
-      <w:hyperlink w:anchor="_Toc127815586" w:history="1">
+      <w:hyperlink w:anchor="_Toc127815931" w:history="1">
         <w:r>
           <w:rPr>
             <w:rStyle w:val="Hyperlink"/>
@@ -18026,7 +18026,7 @@
             <w:noProof/>
             <w:webHidden/>
           </w:rPr>
-          <w:instrText xml:space="preserve"> PAGEREF _Toc127815586 \h </w:instrText>
+          <w:instrText xml:space="preserve"> PAGEREF _Toc127815931 \h </w:instrText>
         </w:r>
         <w:r>
           <w:rPr>
@@ -18071,7 +18071,7 @@
           <w:lang w:val="en-US"/>
         </w:rPr>
       </w:pPr>
-      <w:hyperlink w:anchor="_Toc127815587" w:history="1">
+      <w:hyperlink w:anchor="_Toc127815932" w:history="1">
         <w:r>
           <w:rPr>
             <w:rStyle w:val="Hyperlink"/>
@@ -18098,7 +18098,7 @@
             <w:noProof/>
             <w:webHidden/>
           </w:rPr>
-          <w:instrText xml:space="preserve"> PAGEREF _Toc127815587 \h </w:instrText>
+          <w:instrText xml:space="preserve"> PAGEREF _Toc127815932 \h </w:instrText>
         </w:r>
         <w:r>
           <w:rPr>
@@ -18143,7 +18143,7 @@
           <w:lang w:val="en-US"/>
         </w:rPr>
       </w:pPr>
-      <w:hyperlink w:anchor="_Toc127815588" w:history="1">
+      <w:hyperlink w:anchor="_Toc127815933" w:history="1">
         <w:r>
           <w:rPr>
             <w:rStyle w:val="Hyperlink"/>
@@ -18170,7 +18170,7 @@
             <w:noProof/>
             <w:webHidden/>
           </w:rPr>
-          <w:instrText xml:space="preserve"> PAGEREF _Toc127815588 \h </w:instrText>
+          <w:instrText xml:space="preserve"> PAGEREF _Toc127815933 \h </w:instrText>
         </w:r>
         <w:r>
           <w:rPr>
@@ -18215,7 +18215,7 @@
           <w:lang w:val="en-US"/>
         </w:rPr>
       </w:pPr>
-      <w:hyperlink w:anchor="_Toc127815589" w:history="1">
+      <w:hyperlink w:anchor="_Toc127815934" w:history="1">
         <w:r>
           <w:rPr>
             <w:rStyle w:val="Hyperlink"/>
@@ -18242,7 +18242,7 @@
             <w:noProof/>
             <w:webHidden/>
           </w:rPr>
-          <w:instrText xml:space="preserve"> PAGEREF _Toc127815589 \h </w:instrText>
+          <w:instrText xml:space="preserve"> PAGEREF _Toc127815934 \h </w:instrText>
         </w:r>
         <w:r>
           <w:rPr>
@@ -18311,7 +18311,7 @@
       <w:pPr>
         <w:pStyle w:val="BEGINEND"/>
       </w:pPr>
-      <w:bookmarkStart w:id="5" w:name="_Toc127815495"/>
+      <w:bookmarkStart w:id="5" w:name="_Toc127815840"/>
       <w:r>
         <w:lastRenderedPageBreak/>
         <w:t>AVANT-PROPOS</w:t>
@@ -18542,7 +18542,7 @@
       <w:pPr>
         <w:pStyle w:val="BEGINEND"/>
       </w:pPr>
-      <w:bookmarkStart w:id="6" w:name="_Toc127815496"/>
+      <w:bookmarkStart w:id="6" w:name="_Toc127815841"/>
       <w:r>
         <w:lastRenderedPageBreak/>
         <w:t>REMERCIEMENTS</w:t>
@@ -18816,7 +18816,7 @@
       <w:pPr>
         <w:pStyle w:val="BEGINEND"/>
       </w:pPr>
-      <w:bookmarkStart w:id="7" w:name="_Toc127815497"/>
+      <w:bookmarkStart w:id="7" w:name="_Toc127815842"/>
       <w:r>
         <w:lastRenderedPageBreak/>
         <w:t>INTRODUCTION</w:t>
@@ -19084,7 +19084,7 @@
           <w:numId w:val="49"/>
         </w:numPr>
       </w:pPr>
-      <w:bookmarkStart w:id="8" w:name="_Toc127815498"/>
+      <w:bookmarkStart w:id="8" w:name="_Toc127815843"/>
       <w:r>
         <w:t>Pr</w:t>
       </w:r>
@@ -19123,7 +19123,7 @@
         <w:lastRenderedPageBreak/>
         <w:t> </w:t>
       </w:r>
-      <w:bookmarkStart w:id="9" w:name="_Toc127815499"/>
+      <w:bookmarkStart w:id="9" w:name="_Toc127815844"/>
       <w:r>
         <w:t>P</w:t>
       </w:r>
@@ -19136,7 +19136,7 @@
       <w:pPr>
         <w:pStyle w:val="section"/>
       </w:pPr>
-      <w:bookmarkStart w:id="10" w:name="_Toc127815500"/>
+      <w:bookmarkStart w:id="10" w:name="_Toc127815845"/>
       <w:r>
         <w:t>Historique</w:t>
       </w:r>
@@ -19608,7 +19608,7 @@
       <w:pPr>
         <w:pStyle w:val="Table"/>
       </w:pPr>
-      <w:bookmarkStart w:id="11" w:name="_Toc127815476"/>
+      <w:bookmarkStart w:id="11" w:name="_Toc127815821"/>
       <w:r>
         <w:t>Tableau récapitulatif</w:t>
       </w:r>
@@ -19636,7 +19636,7 @@
       <w:pPr>
         <w:pStyle w:val="section"/>
       </w:pPr>
-      <w:bookmarkStart w:id="12" w:name="_Toc127815501"/>
+      <w:bookmarkStart w:id="12" w:name="_Toc127815846"/>
       <w:r>
         <w:t>Missions</w:t>
       </w:r>
@@ -19664,7 +19664,7 @@
       <w:pPr>
         <w:pStyle w:val="section"/>
       </w:pPr>
-      <w:bookmarkStart w:id="13" w:name="_Toc127815502"/>
+      <w:bookmarkStart w:id="13" w:name="_Toc127815847"/>
       <w:r>
         <w:t>Formations existantes</w:t>
       </w:r>
@@ -19684,7 +19684,7 @@
       <w:pPr>
         <w:pStyle w:val="sous-section"/>
       </w:pPr>
-      <w:bookmarkStart w:id="14" w:name="_Toc127815503"/>
+      <w:bookmarkStart w:id="14" w:name="_Toc127815848"/>
       <w:r>
         <w:t>Cycle Licence</w:t>
       </w:r>
@@ -19892,7 +19892,7 @@
       <w:pPr>
         <w:pStyle w:val="sous-section"/>
       </w:pPr>
-      <w:bookmarkStart w:id="15" w:name="_Toc127815504"/>
+      <w:bookmarkStart w:id="15" w:name="_Toc127815849"/>
       <w:r>
         <w:t>Cycle Master</w:t>
       </w:r>
@@ -19983,7 +19983,7 @@
       <w:pPr>
         <w:pStyle w:val="section"/>
       </w:pPr>
-      <w:bookmarkStart w:id="16" w:name="_Toc127815505"/>
+      <w:bookmarkStart w:id="16" w:name="_Toc127815850"/>
       <w:r>
         <w:t>Partenaires de l’EMIT</w:t>
       </w:r>
@@ -20033,7 +20033,7 @@
       <w:pPr>
         <w:pStyle w:val="section"/>
       </w:pPr>
-      <w:bookmarkStart w:id="17" w:name="_Toc127815506"/>
+      <w:bookmarkStart w:id="17" w:name="_Toc127815851"/>
       <w:r>
         <w:t>Organigramme de l’EMIT</w:t>
       </w:r>
@@ -20124,7 +20124,7 @@
       <w:pPr>
         <w:pStyle w:val="figure"/>
       </w:pPr>
-      <w:bookmarkStart w:id="18" w:name="_Toc127815444"/>
+      <w:bookmarkStart w:id="18" w:name="_Toc127815789"/>
       <w:r>
         <w:t>Organigramme de l’EMIT</w:t>
       </w:r>
@@ -20188,7 +20188,7 @@
       <w:pPr>
         <w:pStyle w:val="chapitre"/>
       </w:pPr>
-      <w:bookmarkStart w:id="19" w:name="_Toc127815507"/>
+      <w:bookmarkStart w:id="19" w:name="_Toc127815852"/>
       <w:r>
         <w:lastRenderedPageBreak/>
         <w:t>Présentation d</w:t>
@@ -20205,7 +20205,7 @@
       <w:pPr>
         <w:pStyle w:val="section"/>
       </w:pPr>
-      <w:bookmarkStart w:id="20" w:name="_Toc127815508"/>
+      <w:bookmarkStart w:id="20" w:name="_Toc127815853"/>
       <w:r>
         <w:t>Généralité</w:t>
       </w:r>
@@ -20239,7 +20239,7 @@
       <w:pPr>
         <w:pStyle w:val="section"/>
       </w:pPr>
-      <w:bookmarkStart w:id="21" w:name="_Toc127815509"/>
+      <w:bookmarkStart w:id="21" w:name="_Toc127815854"/>
       <w:r>
         <w:t>Ses responsabilités</w:t>
       </w:r>
@@ -20267,7 +20267,7 @@
       <w:pPr>
         <w:pStyle w:val="section"/>
       </w:pPr>
-      <w:bookmarkStart w:id="22" w:name="_Toc127815510"/>
+      <w:bookmarkStart w:id="22" w:name="_Toc127815855"/>
       <w:r>
         <w:t>Organigramme</w:t>
       </w:r>
@@ -20351,7 +20351,7 @@
       <w:pPr>
         <w:pStyle w:val="figure"/>
       </w:pPr>
-      <w:bookmarkStart w:id="23" w:name="_Toc127815445"/>
+      <w:bookmarkStart w:id="23" w:name="_Toc127815790"/>
       <w:r>
         <w:t xml:space="preserve">Organigramme </w:t>
       </w:r>
@@ -20372,7 +20372,7 @@
       <w:pPr>
         <w:pStyle w:val="chapitre"/>
       </w:pPr>
-      <w:bookmarkStart w:id="24" w:name="_Toc127815511"/>
+      <w:bookmarkStart w:id="24" w:name="_Toc127815856"/>
       <w:r>
         <w:lastRenderedPageBreak/>
         <w:t>Présentation du projet</w:t>
@@ -20383,7 +20383,7 @@
       <w:pPr>
         <w:pStyle w:val="section"/>
       </w:pPr>
-      <w:bookmarkStart w:id="25" w:name="_Toc127815512"/>
+      <w:bookmarkStart w:id="25" w:name="_Toc127815857"/>
       <w:r>
         <w:t>Généralité</w:t>
       </w:r>
@@ -20472,7 +20472,7 @@
       <w:pPr>
         <w:pStyle w:val="section"/>
       </w:pPr>
-      <w:bookmarkStart w:id="27" w:name="_Toc127815513"/>
+      <w:bookmarkStart w:id="27" w:name="_Toc127815858"/>
       <w:r>
         <w:t>Objectif et besoins de l’utilisateur</w:t>
       </w:r>
@@ -20482,7 +20482,7 @@
       <w:pPr>
         <w:pStyle w:val="sous-section"/>
       </w:pPr>
-      <w:bookmarkStart w:id="28" w:name="_Toc127815514"/>
+      <w:bookmarkStart w:id="28" w:name="_Toc127815859"/>
       <w:r>
         <w:t>Objectifs</w:t>
       </w:r>
@@ -20520,7 +20520,7 @@
       <w:pPr>
         <w:pStyle w:val="sous-section"/>
       </w:pPr>
-      <w:bookmarkStart w:id="29" w:name="_Toc127815515"/>
+      <w:bookmarkStart w:id="29" w:name="_Toc127815860"/>
       <w:r>
         <w:t>Enumération des besoins</w:t>
       </w:r>
@@ -20859,7 +20859,7 @@
       <w:pPr>
         <w:pStyle w:val="Table"/>
       </w:pPr>
-      <w:bookmarkStart w:id="30" w:name="_Toc127815477"/>
+      <w:bookmarkStart w:id="30" w:name="_Toc127815822"/>
       <w:r>
         <w:t>Tableau démontrant les besoins selon le type d’utilisateur</w:t>
       </w:r>
@@ -20872,7 +20872,7 @@
       <w:r>
         <w:t> </w:t>
       </w:r>
-      <w:bookmarkStart w:id="31" w:name="_Toc127815516"/>
+      <w:bookmarkStart w:id="31" w:name="_Toc127815861"/>
       <w:r>
         <w:t>Moyens nécessaires à la réalisation du projet :</w:t>
       </w:r>
@@ -20882,7 +20882,7 @@
       <w:pPr>
         <w:pStyle w:val="sous-section"/>
       </w:pPr>
-      <w:bookmarkStart w:id="32" w:name="_Toc127815517"/>
+      <w:bookmarkStart w:id="32" w:name="_Toc127815862"/>
       <w:r>
         <w:t>Moyens humains</w:t>
       </w:r>
@@ -20923,7 +20923,7 @@
       <w:pPr>
         <w:pStyle w:val="sous-section"/>
       </w:pPr>
-      <w:bookmarkStart w:id="33" w:name="_Toc127815518"/>
+      <w:bookmarkStart w:id="33" w:name="_Toc127815863"/>
       <w:r>
         <w:t>Moyens matériels</w:t>
       </w:r>
@@ -21109,7 +21109,7 @@
       <w:pPr>
         <w:pStyle w:val="Table"/>
       </w:pPr>
-      <w:bookmarkStart w:id="34" w:name="_Toc127815478"/>
+      <w:bookmarkStart w:id="34" w:name="_Toc127815823"/>
       <w:r>
         <w:t>Spécifications de l’ordinateur portable utilisé</w:t>
       </w:r>
@@ -21119,7 +21119,7 @@
       <w:pPr>
         <w:pStyle w:val="sous-section"/>
       </w:pPr>
-      <w:bookmarkStart w:id="35" w:name="_Toc127815519"/>
+      <w:bookmarkStart w:id="35" w:name="_Toc127815864"/>
       <w:r>
         <w:t>Moyens logiciels</w:t>
       </w:r>
@@ -21189,7 +21189,7 @@
       <w:pPr>
         <w:pStyle w:val="section"/>
       </w:pPr>
-      <w:bookmarkStart w:id="36" w:name="_Toc127815520"/>
+      <w:bookmarkStart w:id="36" w:name="_Toc127815865"/>
       <w:r>
         <w:lastRenderedPageBreak/>
         <w:t>Résultats attendus</w:t>
@@ -21537,7 +21537,7 @@
       <w:pPr>
         <w:pStyle w:val="partie"/>
       </w:pPr>
-      <w:bookmarkStart w:id="37" w:name="_Toc127815521"/>
+      <w:bookmarkStart w:id="37" w:name="_Toc127815866"/>
       <w:r>
         <w:t>Analyse et Conception du projet</w:t>
       </w:r>
@@ -21619,7 +21619,7 @@
       <w:pPr>
         <w:pStyle w:val="chapitre"/>
       </w:pPr>
-      <w:bookmarkStart w:id="38" w:name="_Toc127815522"/>
+      <w:bookmarkStart w:id="38" w:name="_Toc127815867"/>
       <w:r>
         <w:lastRenderedPageBreak/>
         <w:t>Méthodes et notations utilisées</w:t>
@@ -21630,7 +21630,7 @@
       <w:pPr>
         <w:pStyle w:val="section"/>
       </w:pPr>
-      <w:bookmarkStart w:id="39" w:name="_Toc127815523"/>
+      <w:bookmarkStart w:id="39" w:name="_Toc127815868"/>
       <w:r>
         <w:t>Introduction :</w:t>
       </w:r>
@@ -21649,7 +21649,7 @@
       <w:pPr>
         <w:pStyle w:val="section"/>
       </w:pPr>
-      <w:bookmarkStart w:id="40" w:name="_Toc127815524"/>
+      <w:bookmarkStart w:id="40" w:name="_Toc127815869"/>
       <w:r>
         <w:t>Méthode</w:t>
       </w:r>
@@ -21665,7 +21665,7 @@
       <w:pPr>
         <w:pStyle w:val="sous-section"/>
       </w:pPr>
-      <w:bookmarkStart w:id="41" w:name="_Toc127815525"/>
+      <w:bookmarkStart w:id="41" w:name="_Toc127815870"/>
       <w:r>
         <w:t>Définition</w:t>
       </w:r>
@@ -21690,7 +21690,7 @@
       <w:pPr>
         <w:pStyle w:val="sous-section"/>
       </w:pPr>
-      <w:bookmarkStart w:id="42" w:name="_Toc127815526"/>
+      <w:bookmarkStart w:id="42" w:name="_Toc127815871"/>
       <w:r>
         <w:t>Définition de la notation</w:t>
       </w:r>
@@ -21733,7 +21733,7 @@
       <w:pPr>
         <w:pStyle w:val="sous-section"/>
       </w:pPr>
-      <w:bookmarkStart w:id="43" w:name="_Toc127815527"/>
+      <w:bookmarkStart w:id="43" w:name="_Toc127815872"/>
       <w:r>
         <w:t>Type de méthode de développement</w:t>
       </w:r>
@@ -22236,7 +22236,7 @@
       <w:pPr>
         <w:pStyle w:val="figure"/>
       </w:pPr>
-      <w:bookmarkStart w:id="44" w:name="_Toc127815446"/>
+      <w:bookmarkStart w:id="44" w:name="_Toc127815791"/>
       <w:r>
         <w:t>Méthode SADT</w:t>
       </w:r>
@@ -22686,7 +22686,7 @@
       <w:pPr>
         <w:pStyle w:val="figure"/>
       </w:pPr>
-      <w:bookmarkStart w:id="45" w:name="_Toc127815447"/>
+      <w:bookmarkStart w:id="45" w:name="_Toc127815792"/>
       <w:r>
         <w:t>Démarche MERISE</w:t>
       </w:r>
@@ -23257,7 +23257,7 @@
       <w:pPr>
         <w:pStyle w:val="figure"/>
       </w:pPr>
-      <w:bookmarkStart w:id="46" w:name="_Toc127815448"/>
+      <w:bookmarkStart w:id="46" w:name="_Toc127815793"/>
       <w:r>
         <w:rPr>
           <w:noProof/>
@@ -23707,7 +23707,7 @@
       <w:pPr>
         <w:pStyle w:val="figure"/>
       </w:pPr>
-      <w:bookmarkStart w:id="47" w:name="_Toc127815449"/>
+      <w:bookmarkStart w:id="47" w:name="_Toc127815794"/>
       <w:r>
         <w:softHyphen/>
       </w:r>
@@ -23793,7 +23793,7 @@
       <w:pPr>
         <w:pStyle w:val="sous-section"/>
       </w:pPr>
-      <w:bookmarkStart w:id="48" w:name="_Toc127815528"/>
+      <w:bookmarkStart w:id="48" w:name="_Toc127815873"/>
       <w:r>
         <w:t>Comparaison des différentes méthodes</w:t>
       </w:r>
@@ -24136,7 +24136,7 @@
       <w:pPr>
         <w:pStyle w:val="Table"/>
       </w:pPr>
-      <w:bookmarkStart w:id="49" w:name="_Toc127815479"/>
+      <w:bookmarkStart w:id="49" w:name="_Toc127815824"/>
       <w:r>
         <w:t>Tableau de comparaison des différentes méthodes de conception d’un projet informatique selon divers critères essentiels</w:t>
       </w:r>
@@ -24261,7 +24261,7 @@
       <w:pPr>
         <w:pStyle w:val="chapitre"/>
       </w:pPr>
-      <w:bookmarkStart w:id="50" w:name="_Toc127815529"/>
+      <w:bookmarkStart w:id="50" w:name="_Toc127815874"/>
       <w:r>
         <w:lastRenderedPageBreak/>
         <w:t>Analyse du projet</w:t>
@@ -24272,7 +24272,7 @@
       <w:pPr>
         <w:pStyle w:val="section"/>
       </w:pPr>
-      <w:bookmarkStart w:id="51" w:name="_Toc127815530"/>
+      <w:bookmarkStart w:id="51" w:name="_Toc127815875"/>
       <w:r>
         <w:t>Introduction</w:t>
       </w:r>
@@ -24294,7 +24294,7 @@
       <w:pPr>
         <w:pStyle w:val="section"/>
       </w:pPr>
-      <w:bookmarkStart w:id="52" w:name="_Toc127815531"/>
+      <w:bookmarkStart w:id="52" w:name="_Toc127815876"/>
       <w:r>
         <w:t>Analyse de l’existant</w:t>
       </w:r>
@@ -24305,7 +24305,7 @@
         <w:pStyle w:val="sous-section"/>
         <w:jc w:val="both"/>
       </w:pPr>
-      <w:bookmarkStart w:id="53" w:name="_Toc127815532"/>
+      <w:bookmarkStart w:id="53" w:name="_Toc127815877"/>
       <w:r>
         <w:t>Organisation actuelle</w:t>
       </w:r>
@@ -24561,7 +24561,7 @@
       <w:pPr>
         <w:pStyle w:val="sous-section"/>
       </w:pPr>
-      <w:bookmarkStart w:id="54" w:name="_Toc127815533"/>
+      <w:bookmarkStart w:id="54" w:name="_Toc127815878"/>
       <w:r>
         <w:t>Inventaires des moyens matériels et logiciels</w:t>
       </w:r>
@@ -24928,7 +24928,7 @@
       <w:pPr>
         <w:pStyle w:val="Table"/>
       </w:pPr>
-      <w:bookmarkStart w:id="55" w:name="_Toc127815480"/>
+      <w:bookmarkStart w:id="55" w:name="_Toc127815825"/>
       <w:r>
         <w:t>Liste des ordinateurs et serveurs au sein du service informatique</w:t>
       </w:r>
@@ -24984,7 +24984,7 @@
       <w:pPr>
         <w:pStyle w:val="section"/>
       </w:pPr>
-      <w:bookmarkStart w:id="56" w:name="_Toc127815534"/>
+      <w:bookmarkStart w:id="56" w:name="_Toc127815879"/>
       <w:r>
         <w:t>Critique de l’existant</w:t>
       </w:r>
@@ -25063,7 +25063,7 @@
       <w:pPr>
         <w:pStyle w:val="section"/>
       </w:pPr>
-      <w:bookmarkStart w:id="57" w:name="_Toc127815535"/>
+      <w:bookmarkStart w:id="57" w:name="_Toc127815880"/>
       <w:r>
         <w:t>Analyse des besoins</w:t>
       </w:r>
@@ -25082,7 +25082,7 @@
       <w:pPr>
         <w:pStyle w:val="sous-section"/>
       </w:pPr>
-      <w:bookmarkStart w:id="58" w:name="_Toc127815536"/>
+      <w:bookmarkStart w:id="58" w:name="_Toc127815881"/>
       <w:r>
         <w:t>Spécification des besoins fonctionnels</w:t>
       </w:r>
@@ -25188,7 +25188,7 @@
       <w:pPr>
         <w:pStyle w:val="sous-section"/>
       </w:pPr>
-      <w:bookmarkStart w:id="59" w:name="_Toc127815537"/>
+      <w:bookmarkStart w:id="59" w:name="_Toc127815882"/>
       <w:r>
         <w:lastRenderedPageBreak/>
         <w:t>Spécification des besoins non fonctionnels</w:t>
@@ -25394,7 +25394,7 @@
       <w:pPr>
         <w:pStyle w:val="section"/>
       </w:pPr>
-      <w:bookmarkStart w:id="61" w:name="_Toc127815538"/>
+      <w:bookmarkStart w:id="61" w:name="_Toc127815883"/>
       <w:r>
         <w:t>Identification des acteurs</w:t>
       </w:r>
@@ -25478,7 +25478,7 @@
       <w:pPr>
         <w:pStyle w:val="section"/>
       </w:pPr>
-      <w:bookmarkStart w:id="62" w:name="_Toc127815539"/>
+      <w:bookmarkStart w:id="62" w:name="_Toc127815884"/>
       <w:r>
         <w:t>Proposition de solution</w:t>
       </w:r>
@@ -25935,7 +25935,7 @@
       <w:pPr>
         <w:pStyle w:val="Table"/>
       </w:pPr>
-      <w:bookmarkStart w:id="63" w:name="_Toc127815481"/>
+      <w:bookmarkStart w:id="63" w:name="_Toc127815826"/>
       <w:r>
         <w:t>Comparaison des solutions proposés</w:t>
       </w:r>
@@ -25945,7 +25945,7 @@
       <w:pPr>
         <w:pStyle w:val="section"/>
       </w:pPr>
-      <w:bookmarkStart w:id="64" w:name="_Toc127815540"/>
+      <w:bookmarkStart w:id="64" w:name="_Toc127815885"/>
       <w:r>
         <w:t>Solution retenue</w:t>
       </w:r>
@@ -26161,7 +26161,7 @@
         <w:lastRenderedPageBreak/>
         <w:t> </w:t>
       </w:r>
-      <w:bookmarkStart w:id="65" w:name="_Toc127815541"/>
+      <w:bookmarkStart w:id="65" w:name="_Toc127815886"/>
       <w:r>
         <w:t>Con</w:t>
       </w:r>
@@ -26174,7 +26174,7 @@
       <w:pPr>
         <w:pStyle w:val="section"/>
       </w:pPr>
-      <w:bookmarkStart w:id="66" w:name="_Toc127815542"/>
+      <w:bookmarkStart w:id="66" w:name="_Toc127815887"/>
       <w:r>
         <w:t>Introduction</w:t>
       </w:r>
@@ -26205,7 +26205,7 @@
       <w:pPr>
         <w:pStyle w:val="section"/>
       </w:pPr>
-      <w:bookmarkStart w:id="67" w:name="_Toc127815543"/>
+      <w:bookmarkStart w:id="67" w:name="_Toc127815888"/>
       <w:r>
         <w:t>Identification des acteurs</w:t>
       </w:r>
@@ -26288,7 +26288,7 @@
           <w:numId w:val="18"/>
         </w:numPr>
       </w:pPr>
-      <w:bookmarkStart w:id="68" w:name="_Toc127815544"/>
+      <w:bookmarkStart w:id="68" w:name="_Toc127815889"/>
       <w:r>
         <w:t>Dictionnaire</w:t>
       </w:r>
@@ -30449,7 +30449,7 @@
         <w:pStyle w:val="Table"/>
         <w:spacing w:line="360" w:lineRule="auto"/>
       </w:pPr>
-      <w:bookmarkStart w:id="71" w:name="_Toc127815482"/>
+      <w:bookmarkStart w:id="71" w:name="_Toc127815827"/>
       <w:r>
         <w:t>Description des données utilisées</w:t>
       </w:r>
@@ -30468,7 +30468,7 @@
       <w:pPr>
         <w:pStyle w:val="section"/>
       </w:pPr>
-      <w:bookmarkStart w:id="72" w:name="_Toc127815545"/>
+      <w:bookmarkStart w:id="72" w:name="_Toc127815890"/>
       <w:r>
         <w:t>Règle</w:t>
       </w:r>
@@ -30749,7 +30749,7 @@
       <w:pPr>
         <w:pStyle w:val="section"/>
       </w:pPr>
-      <w:bookmarkStart w:id="73" w:name="_Toc127815546"/>
+      <w:bookmarkStart w:id="73" w:name="_Toc127815891"/>
       <w:r>
         <w:t>Modélisation des données et des traitements</w:t>
       </w:r>
@@ -30759,7 +30759,7 @@
       <w:pPr>
         <w:pStyle w:val="sous-section"/>
       </w:pPr>
-      <w:bookmarkStart w:id="74" w:name="_Toc127815547"/>
+      <w:bookmarkStart w:id="74" w:name="_Toc127815892"/>
       <w:r>
         <w:t>Modèle conceptuel de données</w:t>
       </w:r>
@@ -30796,7 +30796,7 @@
       <w:pPr>
         <w:pStyle w:val="figure"/>
       </w:pPr>
-      <w:bookmarkStart w:id="75" w:name="_Toc127815450"/>
+      <w:bookmarkStart w:id="75" w:name="_Toc127815795"/>
       <w:r>
         <w:rPr>
           <w:noProof/>
@@ -30861,7 +30861,7 @@
       <w:pPr>
         <w:pStyle w:val="sous-section"/>
       </w:pPr>
-      <w:bookmarkStart w:id="76" w:name="_Toc127815548"/>
+      <w:bookmarkStart w:id="76" w:name="_Toc127815893"/>
       <w:r>
         <w:t>Modèle logique de donnée</w:t>
       </w:r>
@@ -31406,7 +31406,7 @@
       <w:pPr>
         <w:pStyle w:val="section"/>
       </w:pPr>
-      <w:bookmarkStart w:id="77" w:name="_Toc127815549"/>
+      <w:bookmarkStart w:id="77" w:name="_Toc127815894"/>
       <w:r>
         <w:t>Conclusion</w:t>
       </w:r>
@@ -31544,7 +31544,7 @@
       <w:pPr>
         <w:pStyle w:val="partie"/>
       </w:pPr>
-      <w:bookmarkStart w:id="78" w:name="_Toc127815550"/>
+      <w:bookmarkStart w:id="78" w:name="_Toc127815895"/>
       <w:r>
         <w:t>Réalisation du projet</w:t>
       </w:r>
@@ -31609,7 +31609,7 @@
       <w:pPr>
         <w:pStyle w:val="chapitre"/>
       </w:pPr>
-      <w:bookmarkStart w:id="79" w:name="_Toc127815551"/>
+      <w:bookmarkStart w:id="79" w:name="_Toc127815896"/>
       <w:r>
         <w:lastRenderedPageBreak/>
         <w:t>Spécification des outils de réalisation</w:t>
@@ -31620,7 +31620,7 @@
       <w:pPr>
         <w:pStyle w:val="section"/>
       </w:pPr>
-      <w:bookmarkStart w:id="80" w:name="_Toc127815552"/>
+      <w:bookmarkStart w:id="80" w:name="_Toc127815897"/>
       <w:r>
         <w:t>Introduction</w:t>
       </w:r>
@@ -31639,7 +31639,7 @@
       <w:pPr>
         <w:pStyle w:val="section"/>
       </w:pPr>
-      <w:bookmarkStart w:id="81" w:name="_Toc127815553"/>
+      <w:bookmarkStart w:id="81" w:name="_Toc127815898"/>
       <w:r>
         <w:t>Environnement de travail</w:t>
       </w:r>
@@ -31649,7 +31649,7 @@
       <w:pPr>
         <w:pStyle w:val="sous-section"/>
       </w:pPr>
-      <w:bookmarkStart w:id="82" w:name="_Toc127815554"/>
+      <w:bookmarkStart w:id="82" w:name="_Toc127815899"/>
       <w:r>
         <w:t>Environnement matériel</w:t>
       </w:r>
@@ -31712,7 +31712,7 @@
       <w:pPr>
         <w:pStyle w:val="sous-section"/>
       </w:pPr>
-      <w:bookmarkStart w:id="83" w:name="_Toc127815555"/>
+      <w:bookmarkStart w:id="83" w:name="_Toc127815900"/>
       <w:r>
         <w:t>Environnement logiciel</w:t>
       </w:r>
@@ -32426,7 +32426,7 @@
       <w:pPr>
         <w:pStyle w:val="Table"/>
       </w:pPr>
-      <w:bookmarkStart w:id="84" w:name="_Toc127815483"/>
+      <w:bookmarkStart w:id="84" w:name="_Toc127815828"/>
       <w:r>
         <w:t>Comparaison des différentes IDE et éditeur de texte</w:t>
       </w:r>
@@ -32463,7 +32463,7 @@
       <w:pPr>
         <w:pStyle w:val="section"/>
       </w:pPr>
-      <w:bookmarkStart w:id="85" w:name="_Toc127815556"/>
+      <w:bookmarkStart w:id="85" w:name="_Toc127815901"/>
       <w:r>
         <w:t>Outils de développement</w:t>
       </w:r>
@@ -32574,7 +32574,7 @@
       <w:pPr>
         <w:pStyle w:val="sous-section"/>
       </w:pPr>
-      <w:bookmarkStart w:id="86" w:name="_Toc127815557"/>
+      <w:bookmarkStart w:id="86" w:name="_Toc127815902"/>
       <w:r>
         <w:t>Le langage de programmation</w:t>
       </w:r>
@@ -33492,7 +33492,7 @@
       <w:pPr>
         <w:pStyle w:val="Table"/>
       </w:pPr>
-      <w:bookmarkStart w:id="87" w:name="_Toc127815484"/>
+      <w:bookmarkStart w:id="87" w:name="_Toc127815829"/>
       <w:r>
         <w:t>Comparaison des différents langages de programmation</w:t>
       </w:r>
@@ -33511,7 +33511,7 @@
       <w:pPr>
         <w:pStyle w:val="sous-section"/>
       </w:pPr>
-      <w:bookmarkStart w:id="88" w:name="_Toc127815558"/>
+      <w:bookmarkStart w:id="88" w:name="_Toc127815903"/>
       <w:r>
         <w:lastRenderedPageBreak/>
         <w:t>Les frameworks</w:t>
@@ -33561,7 +33561,7 @@
       <w:pPr>
         <w:pStyle w:val="sous-section"/>
       </w:pPr>
-      <w:bookmarkStart w:id="89" w:name="_Toc127815559"/>
+      <w:bookmarkStart w:id="89" w:name="_Toc127815904"/>
       <w:r>
         <w:t>Comparaison des différents frameworks</w:t>
       </w:r>
@@ -34227,7 +34227,7 @@
       <w:pPr>
         <w:pStyle w:val="Table"/>
       </w:pPr>
-      <w:bookmarkStart w:id="90" w:name="_Toc127815485"/>
+      <w:bookmarkStart w:id="90" w:name="_Toc127815830"/>
       <w:r>
         <w:t>Comparaison des différents frameworks PHP</w:t>
       </w:r>
@@ -34607,7 +34607,7 @@
       <w:pPr>
         <w:pStyle w:val="Table"/>
       </w:pPr>
-      <w:bookmarkStart w:id="91" w:name="_Toc127815486"/>
+      <w:bookmarkStart w:id="91" w:name="_Toc127815831"/>
       <w:r>
         <w:t>Comparaison des différents framework javascript</w:t>
       </w:r>
@@ -34626,7 +34626,7 @@
       <w:pPr>
         <w:pStyle w:val="sous-section"/>
       </w:pPr>
-      <w:bookmarkStart w:id="92" w:name="_Toc127815560"/>
+      <w:bookmarkStart w:id="92" w:name="_Toc127815905"/>
       <w:r>
         <w:t>Les outils de gestion de version de projet</w:t>
       </w:r>
@@ -35107,7 +35107,7 @@
       <w:pPr>
         <w:pStyle w:val="Table"/>
       </w:pPr>
-      <w:bookmarkStart w:id="93" w:name="_Toc127815487"/>
+      <w:bookmarkStart w:id="93" w:name="_Toc127815832"/>
       <w:r>
         <w:t>Comparaison des différents systèmes de gestion de version de logiciel (Versioning)</w:t>
       </w:r>
@@ -35126,7 +35126,7 @@
       <w:pPr>
         <w:pStyle w:val="sous-section"/>
       </w:pPr>
-      <w:bookmarkStart w:id="94" w:name="_Toc127815561"/>
+      <w:bookmarkStart w:id="94" w:name="_Toc127815906"/>
       <w:r>
         <w:t>Les gestionnaires de paquet</w:t>
       </w:r>
@@ -35418,7 +35418,7 @@
       <w:pPr>
         <w:pStyle w:val="Table"/>
       </w:pPr>
-      <w:bookmarkStart w:id="95" w:name="_Toc127815488"/>
+      <w:bookmarkStart w:id="95" w:name="_Toc127815833"/>
       <w:r>
         <w:t>Comparaison des différentes gestionnaires de paquet de PHP</w:t>
       </w:r>
@@ -35849,7 +35849,7 @@
       <w:pPr>
         <w:pStyle w:val="Table"/>
       </w:pPr>
-      <w:bookmarkStart w:id="96" w:name="_Toc127815489"/>
+      <w:bookmarkStart w:id="96" w:name="_Toc127815834"/>
       <w:r>
         <w:t>Comparaison des différentes gestionnaires de paquet javascript</w:t>
       </w:r>
@@ -35892,7 +35892,7 @@
         <w:pStyle w:val="sous-section"/>
         <w:jc w:val="both"/>
       </w:pPr>
-      <w:bookmarkStart w:id="97" w:name="_Toc127815562"/>
+      <w:bookmarkStart w:id="97" w:name="_Toc127815907"/>
       <w:r>
         <w:lastRenderedPageBreak/>
         <w:t>Les Système de gestion de base de données (ou SGBD)</w:t>
@@ -36552,7 +36552,7 @@
       <w:pPr>
         <w:pStyle w:val="Table"/>
       </w:pPr>
-      <w:bookmarkStart w:id="98" w:name="_Toc127815490"/>
+      <w:bookmarkStart w:id="98" w:name="_Toc127815835"/>
       <w:r>
         <w:t>Comparaison des différents systèmes de gestion de base de données</w:t>
       </w:r>
@@ -36575,7 +36575,7 @@
         <w:pStyle w:val="sous-section"/>
         <w:jc w:val="both"/>
       </w:pPr>
-      <w:bookmarkStart w:id="99" w:name="_Toc127815563"/>
+      <w:bookmarkStart w:id="99" w:name="_Toc127815908"/>
       <w:r>
         <w:t>Les outils de modélisation</w:t>
       </w:r>
@@ -36712,7 +36712,7 @@
       <w:pPr>
         <w:pStyle w:val="chapitre"/>
       </w:pPr>
-      <w:bookmarkStart w:id="100" w:name="_Toc127815564"/>
+      <w:bookmarkStart w:id="100" w:name="_Toc127815909"/>
       <w:r>
         <w:lastRenderedPageBreak/>
         <w:t>Mise en œuvre et implémentation</w:t>
@@ -36723,7 +36723,7 @@
       <w:pPr>
         <w:pStyle w:val="section"/>
       </w:pPr>
-      <w:bookmarkStart w:id="101" w:name="_Toc127815565"/>
+      <w:bookmarkStart w:id="101" w:name="_Toc127815910"/>
       <w:r>
         <w:t>Installation et configuration des outils</w:t>
       </w:r>
@@ -36733,7 +36733,7 @@
       <w:pPr>
         <w:pStyle w:val="sous-section"/>
       </w:pPr>
-      <w:bookmarkStart w:id="102" w:name="_Toc127815566"/>
+      <w:bookmarkStart w:id="102" w:name="_Toc127815911"/>
       <w:r>
         <w:t>Installation de Visual Studio Code</w:t>
       </w:r>
@@ -36810,7 +36810,7 @@
       <w:pPr>
         <w:pStyle w:val="figure"/>
       </w:pPr>
-      <w:bookmarkStart w:id="103" w:name="_Toc127815451"/>
+      <w:bookmarkStart w:id="103" w:name="_Toc127815796"/>
       <w:r>
         <w:t>Installation de V</w:t>
       </w:r>
@@ -36826,7 +36826,7 @@
       <w:pPr>
         <w:pStyle w:val="sous-section"/>
       </w:pPr>
-      <w:bookmarkStart w:id="104" w:name="_Toc127815567"/>
+      <w:bookmarkStart w:id="104" w:name="_Toc127815912"/>
       <w:r>
         <w:t>Installation de composer</w:t>
       </w:r>
@@ -36886,7 +36886,7 @@
       <w:pPr>
         <w:pStyle w:val="figure"/>
       </w:pPr>
-      <w:bookmarkStart w:id="105" w:name="_Toc127815452"/>
+      <w:bookmarkStart w:id="105" w:name="_Toc127815797"/>
       <w:r>
         <w:t>Installation de composer</w:t>
       </w:r>
@@ -36896,7 +36896,7 @@
       <w:pPr>
         <w:pStyle w:val="sous-section"/>
       </w:pPr>
-      <w:bookmarkStart w:id="106" w:name="_Toc127815568"/>
+      <w:bookmarkStart w:id="106" w:name="_Toc127815913"/>
       <w:r>
         <w:rPr>
           <w:noProof/>
@@ -36969,7 +36969,7 @@
       <w:pPr>
         <w:pStyle w:val="figure"/>
       </w:pPr>
-      <w:bookmarkStart w:id="107" w:name="_Toc127815453"/>
+      <w:bookmarkStart w:id="107" w:name="_Toc127815798"/>
       <w:r>
         <w:t>Installation de nodejs</w:t>
       </w:r>
@@ -36979,7 +36979,7 @@
       <w:pPr>
         <w:pStyle w:val="sous-section"/>
       </w:pPr>
-      <w:bookmarkStart w:id="108" w:name="_Toc127815569"/>
+      <w:bookmarkStart w:id="108" w:name="_Toc127815914"/>
       <w:r>
         <w:t>Installation de Yarn</w:t>
       </w:r>
@@ -37049,7 +37049,7 @@
       <w:pPr>
         <w:pStyle w:val="figure"/>
       </w:pPr>
-      <w:bookmarkStart w:id="109" w:name="_Toc127815454"/>
+      <w:bookmarkStart w:id="109" w:name="_Toc127815799"/>
       <w:r>
         <w:t>Installation de yarn</w:t>
       </w:r>
@@ -37059,7 +37059,7 @@
       <w:pPr>
         <w:pStyle w:val="sous-section"/>
       </w:pPr>
-      <w:bookmarkStart w:id="110" w:name="_Toc127815570"/>
+      <w:bookmarkStart w:id="110" w:name="_Toc127815915"/>
       <w:r>
         <w:rPr>
           <w:noProof/>
@@ -37123,7 +37123,7 @@
       <w:pPr>
         <w:pStyle w:val="figure"/>
       </w:pPr>
-      <w:bookmarkStart w:id="111" w:name="_Toc127815455"/>
+      <w:bookmarkStart w:id="111" w:name="_Toc127815800"/>
       <w:r>
         <w:t>Installation de MySql Workbench</w:t>
       </w:r>
@@ -37133,7 +37133,7 @@
       <w:pPr>
         <w:pStyle w:val="sous-section"/>
       </w:pPr>
-      <w:bookmarkStart w:id="112" w:name="_Toc127815571"/>
+      <w:bookmarkStart w:id="112" w:name="_Toc127815916"/>
       <w:r>
         <w:t xml:space="preserve">Installation de </w:t>
       </w:r>
@@ -37239,7 +37239,7 @@
       <w:pPr>
         <w:pStyle w:val="figure"/>
       </w:pPr>
-      <w:bookmarkStart w:id="113" w:name="_Toc127815456"/>
+      <w:bookmarkStart w:id="113" w:name="_Toc127815801"/>
       <w:r>
         <w:rPr>
           <w:noProof/>
@@ -37310,7 +37310,7 @@
       <w:pPr>
         <w:pStyle w:val="figure"/>
       </w:pPr>
-      <w:bookmarkStart w:id="114" w:name="_Toc127815457"/>
+      <w:bookmarkStart w:id="114" w:name="_Toc127815802"/>
       <w:r>
         <w:t>Installation des langages comme PHP et Mysql</w:t>
       </w:r>
@@ -37322,7 +37322,7 @@
       <w:pPr>
         <w:pStyle w:val="section"/>
       </w:pPr>
-      <w:bookmarkStart w:id="115" w:name="_Toc127815572"/>
+      <w:bookmarkStart w:id="115" w:name="_Toc127815917"/>
       <w:r>
         <w:lastRenderedPageBreak/>
         <w:t>Architecture logicielle</w:t>
@@ -37333,7 +37333,7 @@
       <w:pPr>
         <w:pStyle w:val="sous-section"/>
       </w:pPr>
-      <w:bookmarkStart w:id="116" w:name="_Toc127815573"/>
+      <w:bookmarkStart w:id="116" w:name="_Toc127815918"/>
       <w:r>
         <w:t>Architecture Client-serveur ou architecture en deux-tiers</w:t>
       </w:r>
@@ -37586,7 +37586,7 @@
           <w:lang w:val="en-US"/>
         </w:rPr>
       </w:pPr>
-      <w:bookmarkStart w:id="117" w:name="_Toc127815574"/>
+      <w:bookmarkStart w:id="117" w:name="_Toc127815919"/>
       <w:r>
         <w:rPr>
           <w:lang w:val="en-US"/>
@@ -37862,7 +37862,7 @@
       <w:pPr>
         <w:pStyle w:val="figure"/>
       </w:pPr>
-      <w:bookmarkStart w:id="118" w:name="_Toc127815458"/>
+      <w:bookmarkStart w:id="118" w:name="_Toc127815803"/>
       <w:r>
         <w:t>Architecture MVC</w:t>
       </w:r>
@@ -37875,7 +37875,7 @@
       <w:pPr>
         <w:pStyle w:val="section"/>
       </w:pPr>
-      <w:bookmarkStart w:id="119" w:name="_Toc127815575"/>
+      <w:bookmarkStart w:id="119" w:name="_Toc127815920"/>
       <w:r>
         <w:t>Démarche de mise en place du projet</w:t>
       </w:r>
@@ -37912,7 +37912,7 @@
       <w:pPr>
         <w:pStyle w:val="sous-section"/>
       </w:pPr>
-      <w:bookmarkStart w:id="120" w:name="_Toc127815576"/>
+      <w:bookmarkStart w:id="120" w:name="_Toc127815921"/>
       <w:r>
         <w:lastRenderedPageBreak/>
         <w:t>Création du projet backend</w:t>
@@ -37986,7 +37986,7 @@
       <w:pPr>
         <w:pStyle w:val="figure"/>
       </w:pPr>
-      <w:bookmarkStart w:id="121" w:name="_Toc127815459"/>
+      <w:bookmarkStart w:id="121" w:name="_Toc127815804"/>
       <w:r>
         <w:t>Création du projet Symfony</w:t>
       </w:r>
@@ -38015,7 +38015,7 @@
       <w:pPr>
         <w:pStyle w:val="figure"/>
       </w:pPr>
-      <w:bookmarkStart w:id="122" w:name="_Toc127815460"/>
+      <w:bookmarkStart w:id="122" w:name="_Toc127815805"/>
       <w:r>
         <w:rPr>
           <w:noProof/>
@@ -38182,7 +38182,7 @@
       <w:pPr>
         <w:pStyle w:val="figure"/>
       </w:pPr>
-      <w:bookmarkStart w:id="123" w:name="_Toc127815461"/>
+      <w:bookmarkStart w:id="123" w:name="_Toc127815806"/>
       <w:r>
         <w:t>Lancement d’un projet Symfony</w:t>
       </w:r>
@@ -38192,7 +38192,7 @@
       <w:pPr>
         <w:pStyle w:val="sous-section"/>
       </w:pPr>
-      <w:bookmarkStart w:id="124" w:name="_Toc127815577"/>
+      <w:bookmarkStart w:id="124" w:name="_Toc127815922"/>
       <w:r>
         <w:t>Création du projet frontend</w:t>
       </w:r>
@@ -38261,7 +38261,7 @@
       <w:pPr>
         <w:pStyle w:val="figure"/>
       </w:pPr>
-      <w:bookmarkStart w:id="125" w:name="_Toc127815462"/>
+      <w:bookmarkStart w:id="125" w:name="_Toc127815807"/>
       <w:r>
         <w:t>Création d’un projet react</w:t>
       </w:r>
@@ -38347,7 +38347,7 @@
       <w:pPr>
         <w:pStyle w:val="figure"/>
       </w:pPr>
-      <w:bookmarkStart w:id="126" w:name="_Toc127815463"/>
+      <w:bookmarkStart w:id="126" w:name="_Toc127815808"/>
       <w:r>
         <w:rPr>
           <w:noProof/>
@@ -38418,7 +38418,7 @@
       <w:pPr>
         <w:pStyle w:val="figure"/>
       </w:pPr>
-      <w:bookmarkStart w:id="127" w:name="_Toc127815464"/>
+      <w:bookmarkStart w:id="127" w:name="_Toc127815809"/>
       <w:r>
         <w:t>Lancement d’un projet react avec YAR</w:t>
       </w:r>
@@ -38428,7 +38428,7 @@
       <w:pPr>
         <w:pStyle w:val="sous-section"/>
       </w:pPr>
-      <w:bookmarkStart w:id="128" w:name="_Toc127815578"/>
+      <w:bookmarkStart w:id="128" w:name="_Toc127815923"/>
       <w:r>
         <w:t>Création du REST API avec API platform</w:t>
       </w:r>
@@ -38497,7 +38497,7 @@
       <w:pPr>
         <w:pStyle w:val="figure"/>
       </w:pPr>
-      <w:bookmarkStart w:id="129" w:name="_Toc127815465"/>
+      <w:bookmarkStart w:id="129" w:name="_Toc127815810"/>
       <w:r>
         <w:t>Installation d’API platform</w:t>
       </w:r>
@@ -38522,7 +38522,7 @@
       <w:pPr>
         <w:pStyle w:val="chapitre"/>
       </w:pPr>
-      <w:bookmarkStart w:id="130" w:name="_Toc127815579"/>
+      <w:bookmarkStart w:id="130" w:name="_Toc127815924"/>
       <w:r>
         <w:lastRenderedPageBreak/>
         <w:t>Présentation de l’application développée</w:t>
@@ -38572,7 +38572,7 @@
       <w:pPr>
         <w:pStyle w:val="section"/>
       </w:pPr>
-      <w:bookmarkStart w:id="131" w:name="_Toc127815580"/>
+      <w:bookmarkStart w:id="131" w:name="_Toc127815925"/>
       <w:r>
         <w:t>Extrait de code et interface utilisateur</w:t>
       </w:r>
@@ -38582,7 +38582,7 @@
       <w:pPr>
         <w:pStyle w:val="sous-section"/>
       </w:pPr>
-      <w:bookmarkStart w:id="132" w:name="_Toc127815581"/>
+      <w:bookmarkStart w:id="132" w:name="_Toc127815926"/>
       <w:r>
         <w:t>La fonctionnalité d’authentification</w:t>
       </w:r>
@@ -38672,7 +38672,7 @@
       <w:pPr>
         <w:pStyle w:val="figure"/>
       </w:pPr>
-      <w:bookmarkStart w:id="133" w:name="_Toc127815466"/>
+      <w:bookmarkStart w:id="133" w:name="_Toc127815811"/>
       <w:r>
         <w:t>Extrait du code en javascript qui s’occupe de l’authentification</w:t>
       </w:r>
@@ -38745,7 +38745,7 @@
       <w:pPr>
         <w:pStyle w:val="figure"/>
       </w:pPr>
-      <w:bookmarkStart w:id="134" w:name="_Toc127815467"/>
+      <w:bookmarkStart w:id="134" w:name="_Toc127815812"/>
       <w:r>
         <w:t xml:space="preserve">Extrait du code en </w:t>
       </w:r>
@@ -38835,7 +38835,7 @@
       <w:pPr>
         <w:pStyle w:val="figure"/>
       </w:pPr>
-      <w:bookmarkStart w:id="135" w:name="_Toc127815468"/>
+      <w:bookmarkStart w:id="135" w:name="_Toc127815813"/>
       <w:r>
         <w:t>Interface Utilisateur de la page de connexion</w:t>
       </w:r>
@@ -38845,7 +38845,7 @@
       <w:pPr>
         <w:pStyle w:val="sous-section"/>
       </w:pPr>
-      <w:bookmarkStart w:id="136" w:name="_Toc127815582"/>
+      <w:bookmarkStart w:id="136" w:name="_Toc127815927"/>
       <w:r>
         <w:lastRenderedPageBreak/>
         <w:t>La fonctionnalité de lister les utilisateurs</w:t>
@@ -38925,7 +38925,7 @@
       <w:pPr>
         <w:pStyle w:val="figure"/>
       </w:pPr>
-      <w:bookmarkStart w:id="137" w:name="_Toc127815469"/>
+      <w:bookmarkStart w:id="137" w:name="_Toc127815814"/>
       <w:r>
         <w:t>Extrait de code qui s’occupe de la liste des utilisateurs en javascript</w:t>
       </w:r>
@@ -38991,7 +38991,7 @@
       <w:pPr>
         <w:pStyle w:val="figure"/>
       </w:pPr>
-      <w:bookmarkStart w:id="138" w:name="_Toc127815470"/>
+      <w:bookmarkStart w:id="138" w:name="_Toc127815815"/>
       <w:r>
         <w:t>Extrait de code qui s’occupe de la liste des utilisateurs en PHP</w:t>
       </w:r>
@@ -39071,7 +39071,7 @@
       <w:pPr>
         <w:pStyle w:val="figure"/>
       </w:pPr>
-      <w:bookmarkStart w:id="139" w:name="_Toc127815471"/>
+      <w:bookmarkStart w:id="139" w:name="_Toc127815816"/>
       <w:r>
         <w:t>Interface utilisateur de liste des utilisateurs</w:t>
       </w:r>
@@ -39081,7 +39081,7 @@
       <w:pPr>
         <w:pStyle w:val="sous-section"/>
       </w:pPr>
-      <w:bookmarkStart w:id="140" w:name="_Toc127815583"/>
+      <w:bookmarkStart w:id="140" w:name="_Toc127815928"/>
       <w:r>
         <w:t>Fonctionnalité création d’un nouveau courriel</w:t>
       </w:r>
@@ -39162,7 +39162,7 @@
       <w:pPr>
         <w:pStyle w:val="figure"/>
       </w:pPr>
-      <w:bookmarkStart w:id="141" w:name="_Toc127815472"/>
+      <w:bookmarkStart w:id="141" w:name="_Toc127815817"/>
       <w:r>
         <w:t>Extrait de code qui s’occupe de la création d’un courriel en javascript</w:t>
       </w:r>
@@ -39235,7 +39235,7 @@
       <w:pPr>
         <w:pStyle w:val="figure"/>
       </w:pPr>
-      <w:bookmarkStart w:id="142" w:name="_Toc127815473"/>
+      <w:bookmarkStart w:id="142" w:name="_Toc127815818"/>
       <w:r>
         <w:t>Extrait de code qui s’occupe de la création d’un courriel en PHP</w:t>
       </w:r>
@@ -39328,7 +39328,7 @@
       <w:pPr>
         <w:pStyle w:val="figure"/>
       </w:pPr>
-      <w:bookmarkStart w:id="143" w:name="_Toc127815474"/>
+      <w:bookmarkStart w:id="143" w:name="_Toc127815819"/>
       <w:r>
         <w:t>Interface utilisateur de la création de courriel</w:t>
       </w:r>
@@ -39338,7 +39338,7 @@
       <w:pPr>
         <w:pStyle w:val="sous-section"/>
       </w:pPr>
-      <w:bookmarkStart w:id="144" w:name="_Toc127815584"/>
+      <w:bookmarkStart w:id="144" w:name="_Toc127815929"/>
       <w:r>
         <w:rPr>
           <w:noProof/>
@@ -39415,7 +39415,7 @@
       <w:pPr>
         <w:pStyle w:val="figure"/>
       </w:pPr>
-      <w:bookmarkStart w:id="145" w:name="_Toc127815475"/>
+      <w:bookmarkStart w:id="145" w:name="_Toc127815820"/>
       <w:r>
         <w:t>Interface</w:t>
       </w:r>
@@ -39431,7 +39431,7 @@
       <w:pPr>
         <w:pStyle w:val="section"/>
       </w:pPr>
-      <w:bookmarkStart w:id="146" w:name="_Toc127815585"/>
+      <w:bookmarkStart w:id="146" w:name="_Toc127815930"/>
       <w:r>
         <w:lastRenderedPageBreak/>
         <w:t>Conclusion</w:t>
@@ -39650,7 +39650,7 @@
       <w:pPr>
         <w:pStyle w:val="BEGINEND"/>
       </w:pPr>
-      <w:bookmarkStart w:id="147" w:name="_Toc127815586"/>
+      <w:bookmarkStart w:id="147" w:name="_Toc127815931"/>
       <w:r>
         <w:lastRenderedPageBreak/>
         <w:t>CONCLUSION GÉNÉRALE</w:t>
@@ -39747,7 +39747,7 @@
       <w:pPr>
         <w:pStyle w:val="BEGINEND"/>
       </w:pPr>
-      <w:bookmarkStart w:id="148" w:name="_Toc127815587"/>
+      <w:bookmarkStart w:id="148" w:name="_Toc127815932"/>
       <w:r>
         <w:lastRenderedPageBreak/>
         <w:t>BIBLIOGRAPHIE</w:t>
@@ -40271,7 +40271,7 @@
       <w:pPr>
         <w:pStyle w:val="BEGINEND"/>
       </w:pPr>
-      <w:bookmarkStart w:id="149" w:name="_Toc127815588"/>
+      <w:bookmarkStart w:id="149" w:name="_Toc127815933"/>
       <w:r>
         <w:lastRenderedPageBreak/>
         <w:t>RÉSUMÉ</w:t>
@@ -40344,7 +40344,7 @@
       <w:pPr>
         <w:pStyle w:val="BEGINEND"/>
       </w:pPr>
-      <w:bookmarkStart w:id="152" w:name="_Toc127815589"/>
+      <w:bookmarkStart w:id="152" w:name="_Toc127815934"/>
       <w:r>
         <w:t>ABSTRACT</w:t>
       </w:r>

</xml_diff>